<commit_message>
added description of iplc_sim_trap_address function
</commit_message>
<xml_diff>
--- a/docs/CacheDoc.docx
+++ b/docs/CacheDoc.docx
@@ -3,11 +3,26 @@
 <w:document xmlns:wpc="http://schemas.microsoft.com/office/word/2010/wordprocessingCanvas" xmlns:cx="http://schemas.microsoft.com/office/drawing/2014/chartex" xmlns:cx1="http://schemas.microsoft.com/office/drawing/2015/9/8/chartex" xmlns:mc="http://schemas.openxmlformats.org/markup-compatibility/2006" xmlns:o="urn:schemas-microsoft-com:office:office" xmlns:r="http://schemas.openxmlformats.org/officeDocument/2006/relationships" xmlns:m="http://schemas.openxmlformats.org/officeDocument/2006/math" xmlns:v="urn:schemas-microsoft-com:vml" xmlns:wp14="http://schemas.microsoft.com/office/word/2010/wordprocessingDrawing" xmlns:wp="http://schemas.openxmlformats.org/drawingml/2006/wordprocessingDrawing" xmlns:w10="urn:schemas-microsoft-com:office:word" xmlns:w="http://schemas.openxmlformats.org/wordprocessingml/2006/main" xmlns:w14="http://schemas.microsoft.com/office/word/2010/wordml" xmlns:w15="http://schemas.microsoft.com/office/word/2012/wordml" xmlns:w16se="http://schemas.microsoft.com/office/word/2015/wordml/symex" xmlns:wpg="http://schemas.microsoft.com/office/word/2010/wordprocessingGroup" xmlns:wpi="http://schemas.microsoft.com/office/word/2010/wordprocessingInk" xmlns:wne="http://schemas.microsoft.com/office/word/2006/wordml" xmlns:wps="http://schemas.microsoft.com/office/word/2010/wordprocessingShape" mc:Ignorable="w14 w15 w16se wp14">
   <w:body>
     <w:p>
+      <w:pPr>
+        <w:spacing w:line="480" w:lineRule="auto"/>
+        <w:rPr>
+          <w:b/>
+        </w:rPr>
+      </w:pPr>
       <w:r>
-        <w:t>Test</w:t>
+        <w:rPr>
+          <w:b/>
+        </w:rPr>
+        <w:t>Iplc_sim_trap_address:</w:t>
       </w:r>
     </w:p>
     <w:p>
+      <w:pPr>
+        <w:spacing w:line="480" w:lineRule="auto"/>
+      </w:pPr>
+      <w:r>
+        <w:t>This function deals with checking if a given address is in the cache. It takes into account the given associativity, and looks through the cache data structure. It will update the counter for a hit or a miss. After looking through the appropriate entries for the address it will call the appropriate function to deal with a hit or a miss.</w:t>
+      </w:r>
       <w:bookmarkStart w:id="0" w:name="_GoBack"/>
       <w:bookmarkEnd w:id="0"/>
     </w:p>

</xml_diff>

<commit_message>
added description for iplc_sim_init
</commit_message>
<xml_diff>
--- a/docs/CacheDoc.docx
+++ b/docs/CacheDoc.docx
@@ -9,22 +9,77 @@
           <w:b/>
         </w:rPr>
       </w:pPr>
+      <w:proofErr w:type="spellStart"/>
       <w:r>
         <w:rPr>
           <w:b/>
         </w:rPr>
-        <w:t>Iplc_sim_trap_address:</w:t>
-      </w:r>
+        <w:t>Iplc_sim_init</w:t>
+      </w:r>
+      <w:proofErr w:type="spellEnd"/>
     </w:p>
     <w:p>
       <w:pPr>
         <w:spacing w:line="480" w:lineRule="auto"/>
       </w:pPr>
       <w:r>
-        <w:t>This function deals with checking if a given address is in the cache. It takes into account the given associativity, and looks through the cache data structure. It will update the counter for a hit or a miss. After looking through the appropriate entries for the address it will call the appropriate function to deal with a hit or a miss.</w:t>
+        <w:t xml:space="preserve">This function takes an index, the block size and the associativity of the cache. Before allocating the cache it will perform </w:t>
+      </w:r>
+      <w:r>
+        <w:t xml:space="preserve">checks to make sure the cache meets pre-established specifications like the max cache size. </w:t>
+      </w:r>
+      <w:r>
+        <w:t xml:space="preserve">It uses </w:t>
       </w:r>
       <w:bookmarkStart w:id="0" w:name="_GoBack"/>
       <w:bookmarkEnd w:id="0"/>
+      <w:r>
+        <w:t>this information to allocate memory and dynamically create the cache</w:t>
+      </w:r>
+      <w:r>
+        <w:t xml:space="preserve"> with the proper associativity</w:t>
+      </w:r>
+      <w:r>
+        <w:t xml:space="preserve">. </w:t>
+      </w:r>
+    </w:p>
+    <w:p>
+      <w:pPr>
+        <w:spacing w:line="480" w:lineRule="auto"/>
+        <w:rPr>
+          <w:b/>
+        </w:rPr>
+      </w:pPr>
+    </w:p>
+    <w:p>
+      <w:pPr>
+        <w:spacing w:line="480" w:lineRule="auto"/>
+        <w:rPr>
+          <w:b/>
+        </w:rPr>
+      </w:pPr>
+      <w:proofErr w:type="spellStart"/>
+      <w:r>
+        <w:rPr>
+          <w:b/>
+        </w:rPr>
+        <w:t>Iplc_sim_trap_address</w:t>
+      </w:r>
+      <w:proofErr w:type="spellEnd"/>
+      <w:r>
+        <w:rPr>
+          <w:b/>
+        </w:rPr>
+        <w:t>:</w:t>
+      </w:r>
+    </w:p>
+    <w:p>
+      <w:pPr>
+        <w:spacing w:line="480" w:lineRule="auto"/>
+      </w:pPr>
+      <w:r>
+        <w:t>This function deals with checking if a given address is in the cache. It takes into account the given associativity, and looks through the cache data structure. It will update the counter for a hit or a miss. After looking through the appropriate entries for the address it will call the appropriate function to deal with a hit or a miss.</w:t>
+      </w:r>
     </w:p>
     <w:sectPr>
       <w:pgSz w:w="12240" w:h="15840"/>

</xml_diff>

<commit_message>
added descriptions for the rest of the cache functions
</commit_message>
<xml_diff>
--- a/docs/CacheDoc.docx
+++ b/docs/CacheDoc.docx
@@ -4,23 +4,27 @@
   <w:body>
     <w:p>
       <w:pPr>
-        <w:spacing w:line="480" w:lineRule="auto"/>
-        <w:rPr>
-          <w:b/>
-        </w:rPr>
-      </w:pPr>
-      <w:proofErr w:type="spellStart"/>
+        <w:spacing w:line="240" w:lineRule="auto"/>
+        <w:rPr>
+          <w:b/>
+        </w:rPr>
+      </w:pPr>
       <w:r>
         <w:rPr>
           <w:b/>
         </w:rPr>
         <w:t>Iplc_sim_init</w:t>
       </w:r>
-      <w:proofErr w:type="spellEnd"/>
-    </w:p>
-    <w:p>
-      <w:pPr>
-        <w:spacing w:line="480" w:lineRule="auto"/>
+      <w:r>
+        <w:rPr>
+          <w:b/>
+        </w:rPr>
+        <w:t>:</w:t>
+      </w:r>
+    </w:p>
+    <w:p>
+      <w:pPr>
+        <w:spacing w:line="240" w:lineRule="auto"/>
       </w:pPr>
       <w:r>
         <w:t xml:space="preserve">This function takes an index, the block size and the associativity of the cache. Before allocating the cache it will perform </w:t>
@@ -29,57 +33,130 @@
         <w:t xml:space="preserve">checks to make sure the cache meets pre-established specifications like the max cache size. </w:t>
       </w:r>
       <w:r>
-        <w:t xml:space="preserve">It uses </w:t>
+        <w:t>It uses this information to allocate memory and dynamically create the cache</w:t>
+      </w:r>
+      <w:r>
+        <w:t xml:space="preserve"> with the proper associativity</w:t>
+      </w:r>
+      <w:r>
+        <w:t xml:space="preserve">. </w:t>
+      </w:r>
+    </w:p>
+    <w:p>
+      <w:pPr>
+        <w:spacing w:line="240" w:lineRule="auto"/>
+        <w:rPr>
+          <w:b/>
+        </w:rPr>
+      </w:pPr>
+      <w:r>
+        <w:rPr>
+          <w:b/>
+        </w:rPr>
+        <w:t>Iplc_sim_trap_address:</w:t>
+      </w:r>
+    </w:p>
+    <w:p>
+      <w:pPr>
+        <w:spacing w:line="240" w:lineRule="auto"/>
+      </w:pPr>
+      <w:r>
+        <w:t>This function deals with checking if a given address is in the cache. It takes into account the given associativity, and looks through the cache data structure. It will update the counter for a hit or a miss. After looking through the appropriate entries for the address it will call the appropriate function to deal with a hit or a miss.</w:t>
+      </w:r>
+    </w:p>
+    <w:p>
+      <w:pPr>
+        <w:spacing w:line="240" w:lineRule="auto"/>
+        <w:rPr>
+          <w:b/>
+        </w:rPr>
+      </w:pPr>
+      <w:r>
+        <w:rPr>
+          <w:b/>
+        </w:rPr>
+        <w:t>Destroy_cache</w:t>
+      </w:r>
+      <w:r>
+        <w:rPr>
+          <w:b/>
+        </w:rPr>
+        <w:t>:</w:t>
+      </w:r>
+    </w:p>
+    <w:p>
+      <w:pPr>
+        <w:spacing w:line="240" w:lineRule="auto"/>
+      </w:pPr>
+      <w:r>
+        <w:t>Goes through each element of the ca</w:t>
+      </w:r>
+      <w:r>
+        <w:t>che and deallocates the memory.</w:t>
+      </w:r>
+    </w:p>
+    <w:p>
+      <w:pPr>
+        <w:spacing w:line="240" w:lineRule="auto"/>
+        <w:rPr>
+          <w:b/>
+        </w:rPr>
+      </w:pPr>
+      <w:r>
+        <w:rPr>
+          <w:b/>
+        </w:rPr>
+        <w:t>iplc_sim_LRU_replace_on_miss</w:t>
+      </w:r>
+      <w:r>
+        <w:rPr>
+          <w:b/>
+        </w:rPr>
+        <w:t>:</w:t>
+      </w:r>
+    </w:p>
+    <w:p>
+      <w:pPr>
+        <w:spacing w:line="240" w:lineRule="auto"/>
+      </w:pPr>
+      <w:r>
+        <w:t>When it is determined that an element is not in the cache this function is called. It takes a cache index and a tag, both of which have been determined by the caller. It puts the element in the cache and makes it the most recently used entry. It then updates the entry that was previously the most recently used entry.</w:t>
+      </w:r>
+    </w:p>
+    <w:p>
+      <w:pPr>
+        <w:spacing w:line="240" w:lineRule="auto"/>
+        <w:rPr>
+          <w:b/>
+        </w:rPr>
+      </w:pPr>
+      <w:r>
+        <w:rPr>
+          <w:b/>
+        </w:rPr>
+        <w:t>iplc_sim_LRU_update_on_hit</w:t>
+      </w:r>
+      <w:r>
+        <w:rPr>
+          <w:b/>
+        </w:rPr>
+        <w:t>:</w:t>
+      </w:r>
+    </w:p>
+    <w:p>
+      <w:pPr>
+        <w:spacing w:line="240" w:lineRule="auto"/>
+      </w:pPr>
+      <w:r>
+        <w:t xml:space="preserve">This function takes in a cache index and a given associative entry. It is called if an element has already been determined to be in the cache, and it will update the element’s information. It will set it as the MRU, and update the previous MRU information on the cache. </w:t>
       </w:r>
       <w:bookmarkStart w:id="0" w:name="_GoBack"/>
       <w:bookmarkEnd w:id="0"/>
-      <w:r>
-        <w:t>this information to allocate memory and dynamically create the cache</w:t>
-      </w:r>
-      <w:r>
-        <w:t xml:space="preserve"> with the proper associativity</w:t>
-      </w:r>
-      <w:r>
-        <w:t xml:space="preserve">. </w:t>
-      </w:r>
-    </w:p>
-    <w:p>
-      <w:pPr>
-        <w:spacing w:line="480" w:lineRule="auto"/>
-        <w:rPr>
-          <w:b/>
-        </w:rPr>
-      </w:pPr>
-    </w:p>
-    <w:p>
-      <w:pPr>
-        <w:spacing w:line="480" w:lineRule="auto"/>
-        <w:rPr>
-          <w:b/>
-        </w:rPr>
-      </w:pPr>
-      <w:proofErr w:type="spellStart"/>
-      <w:r>
-        <w:rPr>
-          <w:b/>
-        </w:rPr>
-        <w:t>Iplc_sim_trap_address</w:t>
-      </w:r>
-      <w:proofErr w:type="spellEnd"/>
-      <w:r>
-        <w:rPr>
-          <w:b/>
-        </w:rPr>
-        <w:t>:</w:t>
-      </w:r>
-    </w:p>
-    <w:p>
-      <w:pPr>
-        <w:spacing w:line="480" w:lineRule="auto"/>
-      </w:pPr>
-      <w:r>
-        <w:t>This function deals with checking if a given address is in the cache. It takes into account the given associativity, and looks through the cache data structure. It will update the counter for a hit or a miss. After looking through the appropriate entries for the address it will call the appropriate function to deal with a hit or a miss.</w:t>
-      </w:r>
+    </w:p>
+    <w:p>
+      <w:pPr>
+        <w:spacing w:line="240" w:lineRule="auto"/>
+      </w:pPr>
     </w:p>
     <w:sectPr>
       <w:pgSz w:w="12240" w:h="15840"/>

</xml_diff>

<commit_message>
made some small edits to the doc
</commit_message>
<xml_diff>
--- a/docs/CacheDoc.docx
+++ b/docs/CacheDoc.docx
@@ -9,12 +9,14 @@
           <w:b/>
         </w:rPr>
       </w:pPr>
+      <w:proofErr w:type="spellStart"/>
       <w:r>
         <w:rPr>
           <w:b/>
         </w:rPr>
         <w:t>Iplc_sim_init</w:t>
       </w:r>
+      <w:proofErr w:type="spellEnd"/>
       <w:r>
         <w:rPr>
           <w:b/>
@@ -30,7 +32,13 @@
         <w:t xml:space="preserve">This function takes an index, the block size and the associativity of the cache. Before allocating the cache it will perform </w:t>
       </w:r>
       <w:r>
-        <w:t xml:space="preserve">checks to make sure the cache meets pre-established specifications like the max cache size. </w:t>
+        <w:t xml:space="preserve">checks to make sure the cache meets pre-established specifications like </w:t>
+      </w:r>
+      <w:r>
+        <w:t>ensuring the cache does not go over the</w:t>
+      </w:r>
+      <w:r>
+        <w:t xml:space="preserve"> max cache size. </w:t>
       </w:r>
       <w:r>
         <w:t>It uses this information to allocate memory and dynamically create the cache</w:t>
@@ -49,34 +57,14 @@
           <w:b/>
         </w:rPr>
       </w:pPr>
-      <w:r>
-        <w:rPr>
-          <w:b/>
-        </w:rPr>
-        <w:t>Iplc_sim_trap_address:</w:t>
-      </w:r>
-    </w:p>
-    <w:p>
-      <w:pPr>
-        <w:spacing w:line="240" w:lineRule="auto"/>
-      </w:pPr>
-      <w:r>
-        <w:t>This function deals with checking if a given address is in the cache. It takes into account the given associativity, and looks through the cache data structure. It will update the counter for a hit or a miss. After looking through the appropriate entries for the address it will call the appropriate function to deal with a hit or a miss.</w:t>
-      </w:r>
-    </w:p>
-    <w:p>
-      <w:pPr>
-        <w:spacing w:line="240" w:lineRule="auto"/>
-        <w:rPr>
-          <w:b/>
-        </w:rPr>
-      </w:pPr>
-      <w:r>
-        <w:rPr>
-          <w:b/>
-        </w:rPr>
-        <w:t>Destroy_cache</w:t>
-      </w:r>
+      <w:proofErr w:type="spellStart"/>
+      <w:r>
+        <w:rPr>
+          <w:b/>
+        </w:rPr>
+        <w:t>Iplc_sim_trap_address</w:t>
+      </w:r>
+      <w:proofErr w:type="spellEnd"/>
       <w:r>
         <w:rPr>
           <w:b/>
@@ -89,69 +77,106 @@
         <w:spacing w:line="240" w:lineRule="auto"/>
       </w:pPr>
       <w:r>
-        <w:t>Goes through each element of the ca</w:t>
-      </w:r>
-      <w:r>
-        <w:t>che and deallocates the memory.</w:t>
-      </w:r>
-    </w:p>
-    <w:p>
-      <w:pPr>
-        <w:spacing w:line="240" w:lineRule="auto"/>
-        <w:rPr>
-          <w:b/>
-        </w:rPr>
-      </w:pPr>
-      <w:r>
-        <w:rPr>
-          <w:b/>
-        </w:rPr>
-        <w:t>iplc_sim_LRU_replace_on_miss</w:t>
-      </w:r>
-      <w:r>
-        <w:rPr>
-          <w:b/>
-        </w:rPr>
-        <w:t>:</w:t>
-      </w:r>
-    </w:p>
-    <w:p>
-      <w:pPr>
-        <w:spacing w:line="240" w:lineRule="auto"/>
-      </w:pPr>
-      <w:r>
-        <w:t>When it is determined that an element is not in the cache this function is called. It takes a cache index and a tag, both of which have been determined by the caller. It puts the element in the cache and makes it the most recently used entry. It then updates the entry that was previously the most recently used entry.</w:t>
-      </w:r>
-    </w:p>
-    <w:p>
-      <w:pPr>
-        <w:spacing w:line="240" w:lineRule="auto"/>
-        <w:rPr>
-          <w:b/>
-        </w:rPr>
-      </w:pPr>
-      <w:r>
-        <w:rPr>
-          <w:b/>
-        </w:rPr>
-        <w:t>iplc_sim_LRU_update_on_hit</w:t>
-      </w:r>
-      <w:r>
-        <w:rPr>
-          <w:b/>
-        </w:rPr>
-        <w:t>:</w:t>
-      </w:r>
-    </w:p>
-    <w:p>
-      <w:pPr>
-        <w:spacing w:line="240" w:lineRule="auto"/>
-      </w:pPr>
-      <w:r>
-        <w:t xml:space="preserve">This function takes in a cache index and a given associative entry. It is called if an element has already been determined to be in the cache, and it will update the element’s information. It will set it as the MRU, and update the previous MRU information on the cache. </w:t>
+        <w:t>This function deals with checking if a given address is in the cache. It takes into account the given associativity, and looks through the cache data structure. It will update the counter for a hit or a miss. After looking through the appropriate entries for the a</w:t>
       </w:r>
       <w:bookmarkStart w:id="0" w:name="_GoBack"/>
       <w:bookmarkEnd w:id="0"/>
+      <w:r>
+        <w:t>ddress it will call the appropriate function to deal with a hit or a miss.</w:t>
+      </w:r>
+    </w:p>
+    <w:p>
+      <w:pPr>
+        <w:spacing w:line="240" w:lineRule="auto"/>
+        <w:rPr>
+          <w:b/>
+        </w:rPr>
+      </w:pPr>
+      <w:proofErr w:type="spellStart"/>
+      <w:r>
+        <w:rPr>
+          <w:b/>
+        </w:rPr>
+        <w:t>Destroy_cache</w:t>
+      </w:r>
+      <w:proofErr w:type="spellEnd"/>
+      <w:r>
+        <w:rPr>
+          <w:b/>
+        </w:rPr>
+        <w:t>:</w:t>
+      </w:r>
+    </w:p>
+    <w:p>
+      <w:pPr>
+        <w:spacing w:line="240" w:lineRule="auto"/>
+      </w:pPr>
+      <w:r>
+        <w:t>Goes through each element of the ca</w:t>
+      </w:r>
+      <w:r>
+        <w:t>che and deallocates the memory.</w:t>
+      </w:r>
+    </w:p>
+    <w:p>
+      <w:pPr>
+        <w:spacing w:line="240" w:lineRule="auto"/>
+        <w:rPr>
+          <w:b/>
+        </w:rPr>
+      </w:pPr>
+      <w:proofErr w:type="spellStart"/>
+      <w:r>
+        <w:rPr>
+          <w:b/>
+        </w:rPr>
+        <w:t>iplc_sim_LRU_replace_on_miss</w:t>
+      </w:r>
+      <w:proofErr w:type="spellEnd"/>
+      <w:r>
+        <w:rPr>
+          <w:b/>
+        </w:rPr>
+        <w:t>:</w:t>
+      </w:r>
+    </w:p>
+    <w:p>
+      <w:pPr>
+        <w:spacing w:line="240" w:lineRule="auto"/>
+      </w:pPr>
+      <w:r>
+        <w:t>When it is determined that an element is not in the cache this function is called. It takes a cache index and a tag, both of which have been determined by the caller. It puts the element in the cache and makes it the most recently used entry. It then updates the entry that was previously the most recently used entry.</w:t>
+      </w:r>
+    </w:p>
+    <w:p>
+      <w:pPr>
+        <w:spacing w:line="240" w:lineRule="auto"/>
+        <w:rPr>
+          <w:b/>
+        </w:rPr>
+      </w:pPr>
+      <w:proofErr w:type="spellStart"/>
+      <w:r>
+        <w:rPr>
+          <w:b/>
+        </w:rPr>
+        <w:t>iplc_sim_LRU_update_on_hit</w:t>
+      </w:r>
+      <w:proofErr w:type="spellEnd"/>
+      <w:r>
+        <w:rPr>
+          <w:b/>
+        </w:rPr>
+        <w:t>:</w:t>
+      </w:r>
+    </w:p>
+    <w:p>
+      <w:pPr>
+        <w:spacing w:line="240" w:lineRule="auto"/>
+      </w:pPr>
+      <w:r>
+        <w:t xml:space="preserve">This function takes in a cache index and a given associative entry. It is called if an element has already been determined to be in the cache, and it will update the element’s information. It will set it as the MRU, and update the previous MRU information on the cache. </w:t>
+      </w:r>
     </w:p>
     <w:p>
       <w:pPr>

</xml_diff>

<commit_message>
Added diagram outlining main cache functions
</commit_message>
<xml_diff>
--- a/docs/CacheDoc.docx
+++ b/docs/CacheDoc.docx
@@ -77,12 +77,19 @@
         <w:spacing w:line="240" w:lineRule="auto"/>
       </w:pPr>
       <w:r>
-        <w:t>This function deals with checking if a given address is in the cache. It takes into account the given associativity, and looks through the cache data structure. It will update the counter for a hit or a miss. After looking through the appropriate entries for the a</w:t>
-      </w:r>
-      <w:bookmarkStart w:id="0" w:name="_GoBack"/>
-      <w:bookmarkEnd w:id="0"/>
-      <w:r>
-        <w:t>ddress it will call the appropriate function to deal with a hit or a miss.</w:t>
+        <w:t xml:space="preserve">This function deals with checking if a given address is in the cache. </w:t>
+      </w:r>
+      <w:r>
+        <w:t xml:space="preserve">It is called by various pipeline functions. </w:t>
+      </w:r>
+      <w:r>
+        <w:t>It takes into account the given associativity, and looks through the cache data structure. It will update the counter for a hit or a miss</w:t>
+      </w:r>
+      <w:r>
+        <w:t xml:space="preserve"> and the counter for cache access</w:t>
+      </w:r>
+      <w:r>
+        <w:t>. After looking through the appropriate entries for the address it will call the appropriate function to deal with a hit or a miss.</w:t>
       </w:r>
     </w:p>
     <w:p>
@@ -147,6 +154,9 @@
       <w:r>
         <w:t>When it is determined that an element is not in the cache this function is called. It takes a cache index and a tag, both of which have been determined by the caller. It puts the element in the cache and makes it the most recently used entry. It then updates the entry that was previously the most recently used entry.</w:t>
       </w:r>
+      <w:r>
+        <w:t xml:space="preserve"> If cache is full, the LRU item is replaced</w:t>
+      </w:r>
     </w:p>
     <w:p>
       <w:pPr>
@@ -182,6 +192,1497 @@
       <w:pPr>
         <w:spacing w:line="240" w:lineRule="auto"/>
       </w:pPr>
+      <w:r>
+        <w:rPr>
+          <w:noProof/>
+        </w:rPr>
+        <mc:AlternateContent>
+          <mc:Choice Requires="wps">
+            <w:drawing>
+              <wp:anchor distT="0" distB="0" distL="114300" distR="114300" simplePos="0" relativeHeight="251663360" behindDoc="0" locked="0" layoutInCell="1" allowOverlap="1">
+                <wp:simplePos x="0" y="0"/>
+                <wp:positionH relativeFrom="column">
+                  <wp:posOffset>3215640</wp:posOffset>
+                </wp:positionH>
+                <wp:positionV relativeFrom="paragraph">
+                  <wp:posOffset>5080</wp:posOffset>
+                </wp:positionV>
+                <wp:extent cx="3215640" cy="754380"/>
+                <wp:effectExtent l="0" t="0" r="22860" b="26670"/>
+                <wp:wrapNone/>
+                <wp:docPr id="6" name="Rectangle 6"/>
+                <wp:cNvGraphicFramePr/>
+                <a:graphic xmlns:a="http://schemas.openxmlformats.org/drawingml/2006/main">
+                  <a:graphicData uri="http://schemas.microsoft.com/office/word/2010/wordprocessingShape">
+                    <wps:wsp>
+                      <wps:cNvSpPr/>
+                      <wps:spPr>
+                        <a:xfrm>
+                          <a:off x="0" y="0"/>
+                          <a:ext cx="3215640" cy="754380"/>
+                        </a:xfrm>
+                        <a:prstGeom prst="rect">
+                          <a:avLst/>
+                        </a:prstGeom>
+                      </wps:spPr>
+                      <wps:style>
+                        <a:lnRef idx="2">
+                          <a:schemeClr val="accent1">
+                            <a:shade val="50000"/>
+                          </a:schemeClr>
+                        </a:lnRef>
+                        <a:fillRef idx="1">
+                          <a:schemeClr val="accent1"/>
+                        </a:fillRef>
+                        <a:effectRef idx="0">
+                          <a:schemeClr val="accent1"/>
+                        </a:effectRef>
+                        <a:fontRef idx="minor">
+                          <a:schemeClr val="lt1"/>
+                        </a:fontRef>
+                      </wps:style>
+                      <wps:txbx>
+                        <w:txbxContent>
+                          <w:p>
+                            <w:pPr>
+                              <w:jc w:val="center"/>
+                              <w:rPr>
+                                <w:b/>
+                              </w:rPr>
+                            </w:pPr>
+                            <w:r>
+                              <w:rPr>
+                                <w:b/>
+                              </w:rPr>
+                              <w:t>Pipeline functions</w:t>
+                            </w:r>
+                          </w:p>
+                        </w:txbxContent>
+                      </wps:txbx>
+                      <wps:bodyPr rot="0" spcFirstLastPara="0" vertOverflow="overflow" horzOverflow="overflow" vert="horz" wrap="square" lIns="91440" tIns="45720" rIns="91440" bIns="45720" numCol="1" spcCol="0" rtlCol="0" fromWordArt="0" anchor="ctr" anchorCtr="0" forceAA="0" compatLnSpc="1">
+                        <a:prstTxWarp prst="textNoShape">
+                          <a:avLst/>
+                        </a:prstTxWarp>
+                        <a:noAutofit/>
+                      </wps:bodyPr>
+                    </wps:wsp>
+                  </a:graphicData>
+                </a:graphic>
+              </wp:anchor>
+            </w:drawing>
+          </mc:Choice>
+          <mc:Fallback>
+            <w:pict>
+              <v:rect id="Rectangle 6" o:spid="_x0000_s1026" style="position:absolute;margin-left:253.2pt;margin-top:.4pt;width:253.2pt;height:59.4pt;z-index:251663360;visibility:visible;mso-wrap-style:square;mso-wrap-distance-left:9pt;mso-wrap-distance-top:0;mso-wrap-distance-right:9pt;mso-wrap-distance-bottom:0;mso-position-horizontal:absolute;mso-position-horizontal-relative:text;mso-position-vertical:absolute;mso-position-vertical-relative:text;v-text-anchor:middle" o:gfxdata="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" fillcolor="#5b9bd5 [3204]" strokecolor="#1f4d78 [1604]" strokeweight="1pt">
+                <v:textbox>
+                  <w:txbxContent>
+                    <w:p>
+                      <w:pPr>
+                        <w:jc w:val="center"/>
+                        <w:rPr>
+                          <w:b/>
+                        </w:rPr>
+                      </w:pPr>
+                      <w:r>
+                        <w:rPr>
+                          <w:b/>
+                        </w:rPr>
+                        <w:t>Pipeline functions</w:t>
+                      </w:r>
+                    </w:p>
+                  </w:txbxContent>
+                </v:textbox>
+              </v:rect>
+            </w:pict>
+          </mc:Fallback>
+        </mc:AlternateContent>
+      </w:r>
+      <w:r>
+        <w:rPr>
+          <w:noProof/>
+        </w:rPr>
+        <mc:AlternateContent>
+          <mc:Choice Requires="wps">
+            <w:drawing>
+              <wp:anchor distT="0" distB="0" distL="114300" distR="114300" simplePos="0" relativeHeight="251659264" behindDoc="0" locked="0" layoutInCell="1" allowOverlap="1">
+                <wp:simplePos x="0" y="0"/>
+                <wp:positionH relativeFrom="margin">
+                  <wp:align>left</wp:align>
+                </wp:positionH>
+                <wp:positionV relativeFrom="paragraph">
+                  <wp:posOffset>5080</wp:posOffset>
+                </wp:positionV>
+                <wp:extent cx="1722120" cy="708660"/>
+                <wp:effectExtent l="0" t="0" r="11430" b="15240"/>
+                <wp:wrapNone/>
+                <wp:docPr id="2" name="Rectangle 2"/>
+                <wp:cNvGraphicFramePr/>
+                <a:graphic xmlns:a="http://schemas.openxmlformats.org/drawingml/2006/main">
+                  <a:graphicData uri="http://schemas.microsoft.com/office/word/2010/wordprocessingShape">
+                    <wps:wsp>
+                      <wps:cNvSpPr/>
+                      <wps:spPr>
+                        <a:xfrm>
+                          <a:off x="0" y="0"/>
+                          <a:ext cx="1722120" cy="708660"/>
+                        </a:xfrm>
+                        <a:prstGeom prst="rect">
+                          <a:avLst/>
+                        </a:prstGeom>
+                      </wps:spPr>
+                      <wps:style>
+                        <a:lnRef idx="2">
+                          <a:schemeClr val="accent1">
+                            <a:shade val="50000"/>
+                          </a:schemeClr>
+                        </a:lnRef>
+                        <a:fillRef idx="1">
+                          <a:schemeClr val="accent1"/>
+                        </a:fillRef>
+                        <a:effectRef idx="0">
+                          <a:schemeClr val="accent1"/>
+                        </a:effectRef>
+                        <a:fontRef idx="minor">
+                          <a:schemeClr val="lt1"/>
+                        </a:fontRef>
+                      </wps:style>
+                      <wps:txbx>
+                        <w:txbxContent>
+                          <w:p>
+                            <w:pPr>
+                              <w:jc w:val="center"/>
+                              <w:rPr>
+                                <w:b/>
+                              </w:rPr>
+                            </w:pPr>
+                            <w:r>
+                              <w:rPr>
+                                <w:b/>
+                              </w:rPr>
+                              <w:t>Main</w:t>
+                            </w:r>
+                          </w:p>
+                        </w:txbxContent>
+                      </wps:txbx>
+                      <wps:bodyPr rot="0" spcFirstLastPara="0" vertOverflow="overflow" horzOverflow="overflow" vert="horz" wrap="square" lIns="91440" tIns="45720" rIns="91440" bIns="45720" numCol="1" spcCol="0" rtlCol="0" fromWordArt="0" anchor="ctr" anchorCtr="0" forceAA="0" compatLnSpc="1">
+                        <a:prstTxWarp prst="textNoShape">
+                          <a:avLst/>
+                        </a:prstTxWarp>
+                        <a:noAutofit/>
+                      </wps:bodyPr>
+                    </wps:wsp>
+                  </a:graphicData>
+                </a:graphic>
+              </wp:anchor>
+            </w:drawing>
+          </mc:Choice>
+          <mc:Fallback>
+            <w:pict>
+              <v:rect id="Rectangle 2" o:spid="_x0000_s1027" style="position:absolute;margin-left:0;margin-top:.4pt;width:135.6pt;height:55.8pt;z-index:251659264;visibility:visible;mso-wrap-style:square;mso-wrap-distance-left:9pt;mso-wrap-distance-top:0;mso-wrap-distance-right:9pt;mso-wrap-distance-bottom:0;mso-position-horizontal:left;mso-position-horizontal-relative:margin;mso-position-vertical:absolute;mso-position-vertical-relative:text;v-text-anchor:middle" o:gfxdata="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" fillcolor="#5b9bd5 [3204]" strokecolor="#1f4d78 [1604]" strokeweight="1pt">
+                <v:textbox>
+                  <w:txbxContent>
+                    <w:p>
+                      <w:pPr>
+                        <w:jc w:val="center"/>
+                        <w:rPr>
+                          <w:b/>
+                        </w:rPr>
+                      </w:pPr>
+                      <w:r>
+                        <w:rPr>
+                          <w:b/>
+                        </w:rPr>
+                        <w:t>Main</w:t>
+                      </w:r>
+                    </w:p>
+                  </w:txbxContent>
+                </v:textbox>
+                <w10:wrap anchorx="margin"/>
+              </v:rect>
+            </w:pict>
+          </mc:Fallback>
+        </mc:AlternateContent>
+      </w:r>
+    </w:p>
+    <w:p>
+      <w:pPr>
+        <w:spacing w:line="240" w:lineRule="auto"/>
+      </w:pPr>
+      <w:r>
+        <w:rPr>
+          <w:noProof/>
+        </w:rPr>
+        <mc:AlternateContent>
+          <mc:Choice Requires="wps">
+            <w:drawing>
+              <wp:anchor distT="0" distB="0" distL="114300" distR="114300" simplePos="0" relativeHeight="251662336" behindDoc="0" locked="0" layoutInCell="1" allowOverlap="1">
+                <wp:simplePos x="0" y="0"/>
+                <wp:positionH relativeFrom="column">
+                  <wp:posOffset>1790700</wp:posOffset>
+                </wp:positionH>
+                <wp:positionV relativeFrom="paragraph">
+                  <wp:posOffset>121920</wp:posOffset>
+                </wp:positionV>
+                <wp:extent cx="1356360" cy="7620"/>
+                <wp:effectExtent l="0" t="57150" r="34290" b="87630"/>
+                <wp:wrapNone/>
+                <wp:docPr id="5" name="Straight Arrow Connector 5"/>
+                <wp:cNvGraphicFramePr/>
+                <a:graphic xmlns:a="http://schemas.openxmlformats.org/drawingml/2006/main">
+                  <a:graphicData uri="http://schemas.microsoft.com/office/word/2010/wordprocessingShape">
+                    <wps:wsp>
+                      <wps:cNvCnPr/>
+                      <wps:spPr>
+                        <a:xfrm>
+                          <a:off x="0" y="0"/>
+                          <a:ext cx="1356360" cy="7620"/>
+                        </a:xfrm>
+                        <a:prstGeom prst="straightConnector1">
+                          <a:avLst/>
+                        </a:prstGeom>
+                        <a:ln>
+                          <a:tailEnd type="triangle"/>
+                        </a:ln>
+                      </wps:spPr>
+                      <wps:style>
+                        <a:lnRef idx="1">
+                          <a:schemeClr val="accent1"/>
+                        </a:lnRef>
+                        <a:fillRef idx="0">
+                          <a:schemeClr val="accent1"/>
+                        </a:fillRef>
+                        <a:effectRef idx="0">
+                          <a:schemeClr val="accent1"/>
+                        </a:effectRef>
+                        <a:fontRef idx="minor">
+                          <a:schemeClr val="tx1"/>
+                        </a:fontRef>
+                      </wps:style>
+                      <wps:bodyPr/>
+                    </wps:wsp>
+                  </a:graphicData>
+                </a:graphic>
+              </wp:anchor>
+            </w:drawing>
+          </mc:Choice>
+          <mc:Fallback>
+            <w:pict>
+              <v:shapetype w14:anchorId="3873B2B5" id="_x0000_t32" coordsize="21600,21600" o:spt="32" o:oned="t" path="m,l21600,21600e" filled="f">
+                <v:path arrowok="t" fillok="f" o:connecttype="none"/>
+                <o:lock v:ext="edit" shapetype="t"/>
+              </v:shapetype>
+              <v:shape id="Straight Arrow Connector 5" o:spid="_x0000_s1026" type="#_x0000_t32" style="position:absolute;margin-left:141pt;margin-top:9.6pt;width:106.8pt;height:.6pt;z-index:251662336;visibility:visible;mso-wrap-style:square;mso-wrap-distance-left:9pt;mso-wrap-distance-top:0;mso-wrap-distance-right:9pt;mso-wrap-distance-bottom:0;mso-position-horizontal:absolute;mso-position-horizontal-relative:text;mso-position-vertical:absolute;mso-position-vertical-relative:text" o:gfxdata="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" strokecolor="#5b9bd5 [3204]" strokeweight=".5pt">
+                <v:stroke endarrow="block" joinstyle="miter"/>
+              </v:shape>
+            </w:pict>
+          </mc:Fallback>
+        </mc:AlternateContent>
+      </w:r>
+    </w:p>
+    <w:p>
+      <w:pPr>
+        <w:spacing w:line="240" w:lineRule="auto"/>
+      </w:pPr>
+      <w:r>
+        <w:rPr>
+          <w:noProof/>
+        </w:rPr>
+        <mc:AlternateContent>
+          <mc:Choice Requires="wps">
+            <w:drawing>
+              <wp:anchor distT="0" distB="0" distL="114300" distR="114300" simplePos="0" relativeHeight="251669504" behindDoc="0" locked="0" layoutInCell="1" allowOverlap="1">
+                <wp:simplePos x="0" y="0"/>
+                <wp:positionH relativeFrom="column">
+                  <wp:posOffset>4320540</wp:posOffset>
+                </wp:positionH>
+                <wp:positionV relativeFrom="paragraph">
+                  <wp:posOffset>2417445</wp:posOffset>
+                </wp:positionV>
+                <wp:extent cx="2377440" cy="1318260"/>
+                <wp:effectExtent l="0" t="0" r="22860" b="15240"/>
+                <wp:wrapNone/>
+                <wp:docPr id="12" name="Rectangle 12"/>
+                <wp:cNvGraphicFramePr/>
+                <a:graphic xmlns:a="http://schemas.openxmlformats.org/drawingml/2006/main">
+                  <a:graphicData uri="http://schemas.microsoft.com/office/word/2010/wordprocessingShape">
+                    <wps:wsp>
+                      <wps:cNvSpPr/>
+                      <wps:spPr>
+                        <a:xfrm>
+                          <a:off x="0" y="0"/>
+                          <a:ext cx="2377440" cy="1318260"/>
+                        </a:xfrm>
+                        <a:prstGeom prst="rect">
+                          <a:avLst/>
+                        </a:prstGeom>
+                      </wps:spPr>
+                      <wps:style>
+                        <a:lnRef idx="2">
+                          <a:schemeClr val="accent1">
+                            <a:shade val="50000"/>
+                          </a:schemeClr>
+                        </a:lnRef>
+                        <a:fillRef idx="1">
+                          <a:schemeClr val="accent1"/>
+                        </a:fillRef>
+                        <a:effectRef idx="0">
+                          <a:schemeClr val="accent1"/>
+                        </a:effectRef>
+                        <a:fontRef idx="minor">
+                          <a:schemeClr val="lt1"/>
+                        </a:fontRef>
+                      </wps:style>
+                      <wps:txbx>
+                        <w:txbxContent>
+                          <w:p>
+                            <w:pPr>
+                              <w:spacing w:line="240" w:lineRule="auto"/>
+                              <w:rPr>
+                                <w:b/>
+                                <w:sz w:val="24"/>
+                                <w:szCs w:val="24"/>
+                              </w:rPr>
+                            </w:pPr>
+                            <w:proofErr w:type="spellStart"/>
+                            <w:r>
+                              <w:rPr>
+                                <w:b/>
+                                <w:sz w:val="24"/>
+                                <w:szCs w:val="24"/>
+                              </w:rPr>
+                              <w:t>iplc_sim_LRU_replace_on_miss</w:t>
+                            </w:r>
+                            <w:proofErr w:type="spellEnd"/>
+                            <w:r>
+                              <w:rPr>
+                                <w:b/>
+                                <w:sz w:val="24"/>
+                                <w:szCs w:val="24"/>
+                              </w:rPr>
+                              <w:t>:</w:t>
+                            </w:r>
+                          </w:p>
+                          <w:p>
+                            <w:pPr>
+                              <w:pStyle w:val="ListParagraph"/>
+                              <w:numPr>
+                                <w:ilvl w:val="0"/>
+                                <w:numId w:val="4"/>
+                              </w:numPr>
+                              <w:spacing w:line="240" w:lineRule="auto"/>
+                              <w:rPr>
+                                <w:b/>
+                                <w:sz w:val="24"/>
+                                <w:szCs w:val="24"/>
+                              </w:rPr>
+                            </w:pPr>
+                            <w:r>
+                              <w:t>If cache is full remove LRU element</w:t>
+                            </w:r>
+                          </w:p>
+                          <w:p>
+                            <w:pPr>
+                              <w:pStyle w:val="ListParagraph"/>
+                              <w:numPr>
+                                <w:ilvl w:val="0"/>
+                                <w:numId w:val="4"/>
+                              </w:numPr>
+                              <w:spacing w:line="240" w:lineRule="auto"/>
+                              <w:rPr>
+                                <w:b/>
+                                <w:sz w:val="24"/>
+                                <w:szCs w:val="24"/>
+                              </w:rPr>
+                            </w:pPr>
+                            <w:r>
+                              <w:t>Insert new element</w:t>
+                            </w:r>
+                          </w:p>
+                          <w:p>
+                            <w:pPr>
+                              <w:pStyle w:val="ListParagraph"/>
+                              <w:numPr>
+                                <w:ilvl w:val="0"/>
+                                <w:numId w:val="4"/>
+                              </w:numPr>
+                              <w:spacing w:line="240" w:lineRule="auto"/>
+                              <w:rPr>
+                                <w:b/>
+                                <w:sz w:val="24"/>
+                                <w:szCs w:val="24"/>
+                              </w:rPr>
+                            </w:pPr>
+                            <w:r>
+                              <w:t>Set new element as MRU and update MRU info in cache</w:t>
+                            </w:r>
+                          </w:p>
+                          <w:p>
+                            <w:pPr>
+                              <w:jc w:val="center"/>
+                            </w:pPr>
+                          </w:p>
+                        </w:txbxContent>
+                      </wps:txbx>
+                      <wps:bodyPr rot="0" spcFirstLastPara="0" vertOverflow="overflow" horzOverflow="overflow" vert="horz" wrap="square" lIns="91440" tIns="45720" rIns="91440" bIns="45720" numCol="1" spcCol="0" rtlCol="0" fromWordArt="0" anchor="ctr" anchorCtr="0" forceAA="0" compatLnSpc="1">
+                        <a:prstTxWarp prst="textNoShape">
+                          <a:avLst/>
+                        </a:prstTxWarp>
+                        <a:noAutofit/>
+                      </wps:bodyPr>
+                    </wps:wsp>
+                  </a:graphicData>
+                </a:graphic>
+                <wp14:sizeRelH relativeFrom="margin">
+                  <wp14:pctWidth>0</wp14:pctWidth>
+                </wp14:sizeRelH>
+                <wp14:sizeRelV relativeFrom="margin">
+                  <wp14:pctHeight>0</wp14:pctHeight>
+                </wp14:sizeRelV>
+              </wp:anchor>
+            </w:drawing>
+          </mc:Choice>
+          <mc:Fallback>
+            <w:pict>
+              <v:rect id="Rectangle 12" o:spid="_x0000_s1028" style="position:absolute;margin-left:340.2pt;margin-top:190.35pt;width:187.2pt;height:103.8pt;z-index:251669504;visibility:visible;mso-wrap-style:square;mso-width-percent:0;mso-height-percent:0;mso-wrap-distance-left:9pt;mso-wrap-distance-top:0;mso-wrap-distance-right:9pt;mso-wrap-distance-bottom:0;mso-position-horizontal:absolute;mso-position-horizontal-relative:text;mso-position-vertical:absolute;mso-position-vertical-relative:text;mso-width-percent:0;mso-height-percent:0;mso-width-relative:margin;mso-height-relative:margin;v-text-anchor:middle" o:gfxdata="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" fillcolor="#5b9bd5 [3204]" strokecolor="#1f4d78 [1604]" strokeweight="1pt">
+                <v:textbox>
+                  <w:txbxContent>
+                    <w:p>
+                      <w:pPr>
+                        <w:spacing w:line="240" w:lineRule="auto"/>
+                        <w:rPr>
+                          <w:b/>
+                          <w:sz w:val="24"/>
+                          <w:szCs w:val="24"/>
+                        </w:rPr>
+                      </w:pPr>
+                      <w:proofErr w:type="spellStart"/>
+                      <w:r>
+                        <w:rPr>
+                          <w:b/>
+                          <w:sz w:val="24"/>
+                          <w:szCs w:val="24"/>
+                        </w:rPr>
+                        <w:t>iplc_sim_LRU_replace_on_miss</w:t>
+                      </w:r>
+                      <w:proofErr w:type="spellEnd"/>
+                      <w:r>
+                        <w:rPr>
+                          <w:b/>
+                          <w:sz w:val="24"/>
+                          <w:szCs w:val="24"/>
+                        </w:rPr>
+                        <w:t>:</w:t>
+                      </w:r>
+                    </w:p>
+                    <w:p>
+                      <w:pPr>
+                        <w:pStyle w:val="ListParagraph"/>
+                        <w:numPr>
+                          <w:ilvl w:val="0"/>
+                          <w:numId w:val="4"/>
+                        </w:numPr>
+                        <w:spacing w:line="240" w:lineRule="auto"/>
+                        <w:rPr>
+                          <w:b/>
+                          <w:sz w:val="24"/>
+                          <w:szCs w:val="24"/>
+                        </w:rPr>
+                      </w:pPr>
+                      <w:r>
+                        <w:t>If cache is full remove LRU element</w:t>
+                      </w:r>
+                    </w:p>
+                    <w:p>
+                      <w:pPr>
+                        <w:pStyle w:val="ListParagraph"/>
+                        <w:numPr>
+                          <w:ilvl w:val="0"/>
+                          <w:numId w:val="4"/>
+                        </w:numPr>
+                        <w:spacing w:line="240" w:lineRule="auto"/>
+                        <w:rPr>
+                          <w:b/>
+                          <w:sz w:val="24"/>
+                          <w:szCs w:val="24"/>
+                        </w:rPr>
+                      </w:pPr>
+                      <w:r>
+                        <w:t>Insert new element</w:t>
+                      </w:r>
+                    </w:p>
+                    <w:p>
+                      <w:pPr>
+                        <w:pStyle w:val="ListParagraph"/>
+                        <w:numPr>
+                          <w:ilvl w:val="0"/>
+                          <w:numId w:val="4"/>
+                        </w:numPr>
+                        <w:spacing w:line="240" w:lineRule="auto"/>
+                        <w:rPr>
+                          <w:b/>
+                          <w:sz w:val="24"/>
+                          <w:szCs w:val="24"/>
+                        </w:rPr>
+                      </w:pPr>
+                      <w:r>
+                        <w:t>Set new element as MRU and update MRU info in cache</w:t>
+                      </w:r>
+                    </w:p>
+                    <w:p>
+                      <w:pPr>
+                        <w:jc w:val="center"/>
+                      </w:pPr>
+                    </w:p>
+                  </w:txbxContent>
+                </v:textbox>
+              </v:rect>
+            </w:pict>
+          </mc:Fallback>
+        </mc:AlternateContent>
+      </w:r>
+      <w:r>
+        <w:rPr>
+          <w:noProof/>
+        </w:rPr>
+        <mc:AlternateContent>
+          <mc:Choice Requires="wps">
+            <w:drawing>
+              <wp:anchor distT="0" distB="0" distL="114300" distR="114300" simplePos="0" relativeHeight="251668480" behindDoc="0" locked="0" layoutInCell="1" allowOverlap="1">
+                <wp:simplePos x="0" y="0"/>
+                <wp:positionH relativeFrom="column">
+                  <wp:posOffset>4747260</wp:posOffset>
+                </wp:positionH>
+                <wp:positionV relativeFrom="paragraph">
+                  <wp:posOffset>2036445</wp:posOffset>
+                </wp:positionV>
+                <wp:extent cx="396240" cy="365760"/>
+                <wp:effectExtent l="0" t="0" r="60960" b="53340"/>
+                <wp:wrapNone/>
+                <wp:docPr id="11" name="Straight Arrow Connector 11"/>
+                <wp:cNvGraphicFramePr/>
+                <a:graphic xmlns:a="http://schemas.openxmlformats.org/drawingml/2006/main">
+                  <a:graphicData uri="http://schemas.microsoft.com/office/word/2010/wordprocessingShape">
+                    <wps:wsp>
+                      <wps:cNvCnPr/>
+                      <wps:spPr>
+                        <a:xfrm>
+                          <a:off x="0" y="0"/>
+                          <a:ext cx="396240" cy="365760"/>
+                        </a:xfrm>
+                        <a:prstGeom prst="straightConnector1">
+                          <a:avLst/>
+                        </a:prstGeom>
+                        <a:ln>
+                          <a:tailEnd type="triangle"/>
+                        </a:ln>
+                      </wps:spPr>
+                      <wps:style>
+                        <a:lnRef idx="1">
+                          <a:schemeClr val="accent1"/>
+                        </a:lnRef>
+                        <a:fillRef idx="0">
+                          <a:schemeClr val="accent1"/>
+                        </a:fillRef>
+                        <a:effectRef idx="0">
+                          <a:schemeClr val="accent1"/>
+                        </a:effectRef>
+                        <a:fontRef idx="minor">
+                          <a:schemeClr val="tx1"/>
+                        </a:fontRef>
+                      </wps:style>
+                      <wps:bodyPr/>
+                    </wps:wsp>
+                  </a:graphicData>
+                </a:graphic>
+              </wp:anchor>
+            </w:drawing>
+          </mc:Choice>
+          <mc:Fallback>
+            <w:pict>
+              <v:shape w14:anchorId="7B4843F2" id="Straight Arrow Connector 11" o:spid="_x0000_s1026" type="#_x0000_t32" style="position:absolute;margin-left:373.8pt;margin-top:160.35pt;width:31.2pt;height:28.8pt;z-index:251668480;visibility:visible;mso-wrap-style:square;mso-wrap-distance-left:9pt;mso-wrap-distance-top:0;mso-wrap-distance-right:9pt;mso-wrap-distance-bottom:0;mso-position-horizontal:absolute;mso-position-horizontal-relative:text;mso-position-vertical:absolute;mso-position-vertical-relative:text" o:gfxdata="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" strokecolor="#5b9bd5 [3204]" strokeweight=".5pt">
+                <v:stroke endarrow="block" joinstyle="miter"/>
+              </v:shape>
+            </w:pict>
+          </mc:Fallback>
+        </mc:AlternateContent>
+      </w:r>
+      <w:r>
+        <w:rPr>
+          <w:noProof/>
+        </w:rPr>
+        <mc:AlternateContent>
+          <mc:Choice Requires="wps">
+            <w:drawing>
+              <wp:anchor distT="0" distB="0" distL="114300" distR="114300" simplePos="0" relativeHeight="251667456" behindDoc="0" locked="0" layoutInCell="1" allowOverlap="1">
+                <wp:simplePos x="0" y="0"/>
+                <wp:positionH relativeFrom="column">
+                  <wp:posOffset>1379220</wp:posOffset>
+                </wp:positionH>
+                <wp:positionV relativeFrom="paragraph">
+                  <wp:posOffset>2493645</wp:posOffset>
+                </wp:positionV>
+                <wp:extent cx="2095500" cy="1409700"/>
+                <wp:effectExtent l="0" t="0" r="19050" b="19050"/>
+                <wp:wrapNone/>
+                <wp:docPr id="10" name="Rectangle 10"/>
+                <wp:cNvGraphicFramePr/>
+                <a:graphic xmlns:a="http://schemas.openxmlformats.org/drawingml/2006/main">
+                  <a:graphicData uri="http://schemas.microsoft.com/office/word/2010/wordprocessingShape">
+                    <wps:wsp>
+                      <wps:cNvSpPr/>
+                      <wps:spPr>
+                        <a:xfrm>
+                          <a:off x="0" y="0"/>
+                          <a:ext cx="2095500" cy="1409700"/>
+                        </a:xfrm>
+                        <a:prstGeom prst="rect">
+                          <a:avLst/>
+                        </a:prstGeom>
+                      </wps:spPr>
+                      <wps:style>
+                        <a:lnRef idx="2">
+                          <a:schemeClr val="accent1">
+                            <a:shade val="50000"/>
+                          </a:schemeClr>
+                        </a:lnRef>
+                        <a:fillRef idx="1">
+                          <a:schemeClr val="accent1"/>
+                        </a:fillRef>
+                        <a:effectRef idx="0">
+                          <a:schemeClr val="accent1"/>
+                        </a:effectRef>
+                        <a:fontRef idx="minor">
+                          <a:schemeClr val="lt1"/>
+                        </a:fontRef>
+                      </wps:style>
+                      <wps:txbx>
+                        <w:txbxContent>
+                          <w:p>
+                            <w:pPr>
+                              <w:spacing w:line="240" w:lineRule="auto"/>
+                              <w:rPr>
+                                <w:b/>
+                                <w:sz w:val="24"/>
+                                <w:szCs w:val="24"/>
+                              </w:rPr>
+                            </w:pPr>
+                            <w:proofErr w:type="spellStart"/>
+                            <w:r>
+                              <w:rPr>
+                                <w:b/>
+                                <w:sz w:val="24"/>
+                                <w:szCs w:val="24"/>
+                              </w:rPr>
+                              <w:t>iplc_sim_LRU_update_on_hit</w:t>
+                            </w:r>
+                            <w:proofErr w:type="spellEnd"/>
+                            <w:r>
+                              <w:rPr>
+                                <w:b/>
+                                <w:sz w:val="24"/>
+                                <w:szCs w:val="24"/>
+                              </w:rPr>
+                              <w:t>:</w:t>
+                            </w:r>
+                          </w:p>
+                          <w:p>
+                            <w:pPr>
+                              <w:pStyle w:val="ListParagraph"/>
+                              <w:numPr>
+                                <w:ilvl w:val="0"/>
+                                <w:numId w:val="3"/>
+                              </w:numPr>
+                              <w:spacing w:line="240" w:lineRule="auto"/>
+                              <w:rPr>
+                                <w:sz w:val="24"/>
+                                <w:szCs w:val="24"/>
+                              </w:rPr>
+                            </w:pPr>
+                            <w:r>
+                              <w:t xml:space="preserve">Update element information </w:t>
+                            </w:r>
+                          </w:p>
+                          <w:p>
+                            <w:pPr>
+                              <w:pStyle w:val="ListParagraph"/>
+                              <w:numPr>
+                                <w:ilvl w:val="0"/>
+                                <w:numId w:val="3"/>
+                              </w:numPr>
+                              <w:spacing w:line="240" w:lineRule="auto"/>
+                              <w:rPr>
+                                <w:sz w:val="24"/>
+                                <w:szCs w:val="24"/>
+                              </w:rPr>
+                            </w:pPr>
+                            <w:r>
+                              <w:t>Set element as MRU and update the previous MRU</w:t>
+                            </w:r>
+                          </w:p>
+                          <w:p>
+                            <w:pPr>
+                              <w:jc w:val="center"/>
+                            </w:pPr>
+                          </w:p>
+                        </w:txbxContent>
+                      </wps:txbx>
+                      <wps:bodyPr rot="0" spcFirstLastPara="0" vertOverflow="overflow" horzOverflow="overflow" vert="horz" wrap="square" lIns="91440" tIns="45720" rIns="91440" bIns="45720" numCol="1" spcCol="0" rtlCol="0" fromWordArt="0" anchor="ctr" anchorCtr="0" forceAA="0" compatLnSpc="1">
+                        <a:prstTxWarp prst="textNoShape">
+                          <a:avLst/>
+                        </a:prstTxWarp>
+                        <a:noAutofit/>
+                      </wps:bodyPr>
+                    </wps:wsp>
+                  </a:graphicData>
+                </a:graphic>
+                <wp14:sizeRelH relativeFrom="margin">
+                  <wp14:pctWidth>0</wp14:pctWidth>
+                </wp14:sizeRelH>
+                <wp14:sizeRelV relativeFrom="margin">
+                  <wp14:pctHeight>0</wp14:pctHeight>
+                </wp14:sizeRelV>
+              </wp:anchor>
+            </w:drawing>
+          </mc:Choice>
+          <mc:Fallback>
+            <w:pict>
+              <v:rect id="Rectangle 10" o:spid="_x0000_s1029" style="position:absolute;margin-left:108.6pt;margin-top:196.35pt;width:165pt;height:111pt;z-index:251667456;visibility:visible;mso-wrap-style:square;mso-width-percent:0;mso-height-percent:0;mso-wrap-distance-left:9pt;mso-wrap-distance-top:0;mso-wrap-distance-right:9pt;mso-wrap-distance-bottom:0;mso-position-horizontal:absolute;mso-position-horizontal-relative:text;mso-position-vertical:absolute;mso-position-vertical-relative:text;mso-width-percent:0;mso-height-percent:0;mso-width-relative:margin;mso-height-relative:margin;v-text-anchor:middle" o:gfxdata="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" fillcolor="#5b9bd5 [3204]" strokecolor="#1f4d78 [1604]" strokeweight="1pt">
+                <v:textbox>
+                  <w:txbxContent>
+                    <w:p>
+                      <w:pPr>
+                        <w:spacing w:line="240" w:lineRule="auto"/>
+                        <w:rPr>
+                          <w:b/>
+                          <w:sz w:val="24"/>
+                          <w:szCs w:val="24"/>
+                        </w:rPr>
+                      </w:pPr>
+                      <w:proofErr w:type="spellStart"/>
+                      <w:r>
+                        <w:rPr>
+                          <w:b/>
+                          <w:sz w:val="24"/>
+                          <w:szCs w:val="24"/>
+                        </w:rPr>
+                        <w:t>iplc_sim_LRU_update_on_hit</w:t>
+                      </w:r>
+                      <w:proofErr w:type="spellEnd"/>
+                      <w:r>
+                        <w:rPr>
+                          <w:b/>
+                          <w:sz w:val="24"/>
+                          <w:szCs w:val="24"/>
+                        </w:rPr>
+                        <w:t>:</w:t>
+                      </w:r>
+                    </w:p>
+                    <w:p>
+                      <w:pPr>
+                        <w:pStyle w:val="ListParagraph"/>
+                        <w:numPr>
+                          <w:ilvl w:val="0"/>
+                          <w:numId w:val="3"/>
+                        </w:numPr>
+                        <w:spacing w:line="240" w:lineRule="auto"/>
+                        <w:rPr>
+                          <w:sz w:val="24"/>
+                          <w:szCs w:val="24"/>
+                        </w:rPr>
+                      </w:pPr>
+                      <w:r>
+                        <w:t xml:space="preserve">Update element information </w:t>
+                      </w:r>
+                    </w:p>
+                    <w:p>
+                      <w:pPr>
+                        <w:pStyle w:val="ListParagraph"/>
+                        <w:numPr>
+                          <w:ilvl w:val="0"/>
+                          <w:numId w:val="3"/>
+                        </w:numPr>
+                        <w:spacing w:line="240" w:lineRule="auto"/>
+                        <w:rPr>
+                          <w:sz w:val="24"/>
+                          <w:szCs w:val="24"/>
+                        </w:rPr>
+                      </w:pPr>
+                      <w:r>
+                        <w:t>Set element as MRU and update the previous MRU</w:t>
+                      </w:r>
+                    </w:p>
+                    <w:p>
+                      <w:pPr>
+                        <w:jc w:val="center"/>
+                      </w:pPr>
+                    </w:p>
+                  </w:txbxContent>
+                </v:textbox>
+              </v:rect>
+            </w:pict>
+          </mc:Fallback>
+        </mc:AlternateContent>
+      </w:r>
+      <w:r>
+        <w:rPr>
+          <w:noProof/>
+        </w:rPr>
+        <mc:AlternateContent>
+          <mc:Choice Requires="wps">
+            <w:drawing>
+              <wp:anchor distT="0" distB="0" distL="114300" distR="114300" simplePos="0" relativeHeight="251666432" behindDoc="0" locked="0" layoutInCell="1" allowOverlap="1">
+                <wp:simplePos x="0" y="0"/>
+                <wp:positionH relativeFrom="column">
+                  <wp:posOffset>3253740</wp:posOffset>
+                </wp:positionH>
+                <wp:positionV relativeFrom="paragraph">
+                  <wp:posOffset>2051685</wp:posOffset>
+                </wp:positionV>
+                <wp:extent cx="731520" cy="396240"/>
+                <wp:effectExtent l="38100" t="0" r="30480" b="60960"/>
+                <wp:wrapNone/>
+                <wp:docPr id="9" name="Straight Arrow Connector 9"/>
+                <wp:cNvGraphicFramePr/>
+                <a:graphic xmlns:a="http://schemas.openxmlformats.org/drawingml/2006/main">
+                  <a:graphicData uri="http://schemas.microsoft.com/office/word/2010/wordprocessingShape">
+                    <wps:wsp>
+                      <wps:cNvCnPr/>
+                      <wps:spPr>
+                        <a:xfrm flipH="1">
+                          <a:off x="0" y="0"/>
+                          <a:ext cx="731520" cy="396240"/>
+                        </a:xfrm>
+                        <a:prstGeom prst="straightConnector1">
+                          <a:avLst/>
+                        </a:prstGeom>
+                        <a:ln>
+                          <a:tailEnd type="triangle"/>
+                        </a:ln>
+                      </wps:spPr>
+                      <wps:style>
+                        <a:lnRef idx="1">
+                          <a:schemeClr val="accent1"/>
+                        </a:lnRef>
+                        <a:fillRef idx="0">
+                          <a:schemeClr val="accent1"/>
+                        </a:fillRef>
+                        <a:effectRef idx="0">
+                          <a:schemeClr val="accent1"/>
+                        </a:effectRef>
+                        <a:fontRef idx="minor">
+                          <a:schemeClr val="tx1"/>
+                        </a:fontRef>
+                      </wps:style>
+                      <wps:bodyPr/>
+                    </wps:wsp>
+                  </a:graphicData>
+                </a:graphic>
+              </wp:anchor>
+            </w:drawing>
+          </mc:Choice>
+          <mc:Fallback>
+            <w:pict>
+              <v:shape w14:anchorId="442C5D11" id="Straight Arrow Connector 9" o:spid="_x0000_s1026" type="#_x0000_t32" style="position:absolute;margin-left:256.2pt;margin-top:161.55pt;width:57.6pt;height:31.2pt;flip:x;z-index:251666432;visibility:visible;mso-wrap-style:square;mso-wrap-distance-left:9pt;mso-wrap-distance-top:0;mso-wrap-distance-right:9pt;mso-wrap-distance-bottom:0;mso-position-horizontal:absolute;mso-position-horizontal-relative:text;mso-position-vertical:absolute;mso-position-vertical-relative:text" o:gfxdata="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" strokecolor="#5b9bd5 [3204]" strokeweight=".5pt">
+                <v:stroke endarrow="block" joinstyle="miter"/>
+              </v:shape>
+            </w:pict>
+          </mc:Fallback>
+        </mc:AlternateContent>
+      </w:r>
+      <w:r>
+        <w:rPr>
+          <w:noProof/>
+        </w:rPr>
+        <mc:AlternateContent>
+          <mc:Choice Requires="wps">
+            <w:drawing>
+              <wp:anchor distT="0" distB="0" distL="114300" distR="114300" simplePos="0" relativeHeight="251665408" behindDoc="0" locked="0" layoutInCell="1" allowOverlap="1">
+                <wp:simplePos x="0" y="0"/>
+                <wp:positionH relativeFrom="margin">
+                  <wp:align>right</wp:align>
+                </wp:positionH>
+                <wp:positionV relativeFrom="paragraph">
+                  <wp:posOffset>649605</wp:posOffset>
+                </wp:positionV>
+                <wp:extent cx="2202180" cy="1371600"/>
+                <wp:effectExtent l="0" t="0" r="26670" b="19050"/>
+                <wp:wrapNone/>
+                <wp:docPr id="8" name="Rectangle 8"/>
+                <wp:cNvGraphicFramePr/>
+                <a:graphic xmlns:a="http://schemas.openxmlformats.org/drawingml/2006/main">
+                  <a:graphicData uri="http://schemas.microsoft.com/office/word/2010/wordprocessingShape">
+                    <wps:wsp>
+                      <wps:cNvSpPr/>
+                      <wps:spPr>
+                        <a:xfrm>
+                          <a:off x="0" y="0"/>
+                          <a:ext cx="2202180" cy="1371600"/>
+                        </a:xfrm>
+                        <a:prstGeom prst="rect">
+                          <a:avLst/>
+                        </a:prstGeom>
+                      </wps:spPr>
+                      <wps:style>
+                        <a:lnRef idx="2">
+                          <a:schemeClr val="accent1">
+                            <a:shade val="50000"/>
+                          </a:schemeClr>
+                        </a:lnRef>
+                        <a:fillRef idx="1">
+                          <a:schemeClr val="accent1"/>
+                        </a:fillRef>
+                        <a:effectRef idx="0">
+                          <a:schemeClr val="accent1"/>
+                        </a:effectRef>
+                        <a:fontRef idx="minor">
+                          <a:schemeClr val="lt1"/>
+                        </a:fontRef>
+                      </wps:style>
+                      <wps:txbx>
+                        <w:txbxContent>
+                          <w:p>
+                            <w:pPr>
+                              <w:spacing w:line="240" w:lineRule="auto"/>
+                              <w:rPr>
+                                <w:b/>
+                                <w:sz w:val="24"/>
+                                <w:szCs w:val="24"/>
+                              </w:rPr>
+                            </w:pPr>
+                            <w:proofErr w:type="spellStart"/>
+                            <w:r>
+                              <w:rPr>
+                                <w:b/>
+                                <w:sz w:val="24"/>
+                                <w:szCs w:val="24"/>
+                              </w:rPr>
+                              <w:t>Iplc_sim_trap_address</w:t>
+                            </w:r>
+                            <w:proofErr w:type="spellEnd"/>
+                            <w:r>
+                              <w:rPr>
+                                <w:b/>
+                                <w:sz w:val="24"/>
+                                <w:szCs w:val="24"/>
+                              </w:rPr>
+                              <w:t>:</w:t>
+                            </w:r>
+                          </w:p>
+                          <w:p>
+                            <w:pPr>
+                              <w:pStyle w:val="ListParagraph"/>
+                              <w:numPr>
+                                <w:ilvl w:val="0"/>
+                                <w:numId w:val="2"/>
+                              </w:numPr>
+                              <w:spacing w:line="240" w:lineRule="auto"/>
+                            </w:pPr>
+                            <w:r>
+                              <w:t>Check if address</w:t>
+                            </w:r>
+                            <w:bookmarkStart w:id="0" w:name="_GoBack"/>
+                            <w:r>
+                              <w:t xml:space="preserve"> is in cache</w:t>
+                            </w:r>
+                          </w:p>
+                          <w:p>
+                            <w:pPr>
+                              <w:pStyle w:val="ListParagraph"/>
+                              <w:numPr>
+                                <w:ilvl w:val="0"/>
+                                <w:numId w:val="2"/>
+                              </w:numPr>
+                              <w:spacing w:line="240" w:lineRule="auto"/>
+                            </w:pPr>
+                            <w:r>
+                              <w:t>Update access and miss counters</w:t>
+                            </w:r>
+                          </w:p>
+                          <w:p>
+                            <w:pPr>
+                              <w:pStyle w:val="ListParagraph"/>
+                              <w:numPr>
+                                <w:ilvl w:val="0"/>
+                                <w:numId w:val="2"/>
+                              </w:numPr>
+                              <w:spacing w:line="240" w:lineRule="auto"/>
+                            </w:pPr>
+                            <w:r>
+                              <w:t>Call appropriate function</w:t>
+                            </w:r>
+                          </w:p>
+                          <w:bookmarkEnd w:id="0"/>
+                          <w:p>
+                            <w:pPr>
+                              <w:jc w:val="center"/>
+                            </w:pPr>
+                          </w:p>
+                        </w:txbxContent>
+                      </wps:txbx>
+                      <wps:bodyPr rot="0" spcFirstLastPara="0" vertOverflow="overflow" horzOverflow="overflow" vert="horz" wrap="square" lIns="91440" tIns="45720" rIns="91440" bIns="45720" numCol="1" spcCol="0" rtlCol="0" fromWordArt="0" anchor="ctr" anchorCtr="0" forceAA="0" compatLnSpc="1">
+                        <a:prstTxWarp prst="textNoShape">
+                          <a:avLst/>
+                        </a:prstTxWarp>
+                        <a:noAutofit/>
+                      </wps:bodyPr>
+                    </wps:wsp>
+                  </a:graphicData>
+                </a:graphic>
+                <wp14:sizeRelH relativeFrom="margin">
+                  <wp14:pctWidth>0</wp14:pctWidth>
+                </wp14:sizeRelH>
+                <wp14:sizeRelV relativeFrom="margin">
+                  <wp14:pctHeight>0</wp14:pctHeight>
+                </wp14:sizeRelV>
+              </wp:anchor>
+            </w:drawing>
+          </mc:Choice>
+          <mc:Fallback>
+            <w:pict>
+              <v:rect id="Rectangle 8" o:spid="_x0000_s1030" style="position:absolute;margin-left:122.2pt;margin-top:51.15pt;width:173.4pt;height:108pt;z-index:251665408;visibility:visible;mso-wrap-style:square;mso-width-percent:0;mso-height-percent:0;mso-wrap-distance-left:9pt;mso-wrap-distance-top:0;mso-wrap-distance-right:9pt;mso-wrap-distance-bottom:0;mso-position-horizontal:right;mso-position-horizontal-relative:margin;mso-position-vertical:absolute;mso-position-vertical-relative:text;mso-width-percent:0;mso-height-percent:0;mso-width-relative:margin;mso-height-relative:margin;v-text-anchor:middle" o:gfxdata="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" fillcolor="#5b9bd5 [3204]" strokecolor="#1f4d78 [1604]" strokeweight="1pt">
+                <v:textbox>
+                  <w:txbxContent>
+                    <w:p>
+                      <w:pPr>
+                        <w:spacing w:line="240" w:lineRule="auto"/>
+                        <w:rPr>
+                          <w:b/>
+                          <w:sz w:val="24"/>
+                          <w:szCs w:val="24"/>
+                        </w:rPr>
+                      </w:pPr>
+                      <w:proofErr w:type="spellStart"/>
+                      <w:r>
+                        <w:rPr>
+                          <w:b/>
+                          <w:sz w:val="24"/>
+                          <w:szCs w:val="24"/>
+                        </w:rPr>
+                        <w:t>Iplc_sim_trap_address</w:t>
+                      </w:r>
+                      <w:proofErr w:type="spellEnd"/>
+                      <w:r>
+                        <w:rPr>
+                          <w:b/>
+                          <w:sz w:val="24"/>
+                          <w:szCs w:val="24"/>
+                        </w:rPr>
+                        <w:t>:</w:t>
+                      </w:r>
+                    </w:p>
+                    <w:p>
+                      <w:pPr>
+                        <w:pStyle w:val="ListParagraph"/>
+                        <w:numPr>
+                          <w:ilvl w:val="0"/>
+                          <w:numId w:val="2"/>
+                        </w:numPr>
+                        <w:spacing w:line="240" w:lineRule="auto"/>
+                      </w:pPr>
+                      <w:r>
+                        <w:t>Check if address</w:t>
+                      </w:r>
+                      <w:bookmarkStart w:id="1" w:name="_GoBack"/>
+                      <w:r>
+                        <w:t xml:space="preserve"> is in cache</w:t>
+                      </w:r>
+                    </w:p>
+                    <w:p>
+                      <w:pPr>
+                        <w:pStyle w:val="ListParagraph"/>
+                        <w:numPr>
+                          <w:ilvl w:val="0"/>
+                          <w:numId w:val="2"/>
+                        </w:numPr>
+                        <w:spacing w:line="240" w:lineRule="auto"/>
+                      </w:pPr>
+                      <w:r>
+                        <w:t>Update access and miss counters</w:t>
+                      </w:r>
+                    </w:p>
+                    <w:p>
+                      <w:pPr>
+                        <w:pStyle w:val="ListParagraph"/>
+                        <w:numPr>
+                          <w:ilvl w:val="0"/>
+                          <w:numId w:val="2"/>
+                        </w:numPr>
+                        <w:spacing w:line="240" w:lineRule="auto"/>
+                      </w:pPr>
+                      <w:r>
+                        <w:t>Call appropriate function</w:t>
+                      </w:r>
+                    </w:p>
+                    <w:bookmarkEnd w:id="1"/>
+                    <w:p>
+                      <w:pPr>
+                        <w:jc w:val="center"/>
+                      </w:pPr>
+                    </w:p>
+                  </w:txbxContent>
+                </v:textbox>
+                <w10:wrap anchorx="margin"/>
+              </v:rect>
+            </w:pict>
+          </mc:Fallback>
+        </mc:AlternateContent>
+      </w:r>
+      <w:r>
+        <w:rPr>
+          <w:noProof/>
+        </w:rPr>
+        <mc:AlternateContent>
+          <mc:Choice Requires="wps">
+            <w:drawing>
+              <wp:anchor distT="0" distB="0" distL="114300" distR="114300" simplePos="0" relativeHeight="251664384" behindDoc="0" locked="0" layoutInCell="1" allowOverlap="1">
+                <wp:simplePos x="0" y="0"/>
+                <wp:positionH relativeFrom="column">
+                  <wp:posOffset>4716780</wp:posOffset>
+                </wp:positionH>
+                <wp:positionV relativeFrom="paragraph">
+                  <wp:posOffset>260985</wp:posOffset>
+                </wp:positionV>
+                <wp:extent cx="0" cy="411480"/>
+                <wp:effectExtent l="76200" t="0" r="57150" b="64770"/>
+                <wp:wrapNone/>
+                <wp:docPr id="7" name="Straight Arrow Connector 7"/>
+                <wp:cNvGraphicFramePr/>
+                <a:graphic xmlns:a="http://schemas.openxmlformats.org/drawingml/2006/main">
+                  <a:graphicData uri="http://schemas.microsoft.com/office/word/2010/wordprocessingShape">
+                    <wps:wsp>
+                      <wps:cNvCnPr/>
+                      <wps:spPr>
+                        <a:xfrm>
+                          <a:off x="0" y="0"/>
+                          <a:ext cx="0" cy="411480"/>
+                        </a:xfrm>
+                        <a:prstGeom prst="straightConnector1">
+                          <a:avLst/>
+                        </a:prstGeom>
+                        <a:ln>
+                          <a:tailEnd type="triangle"/>
+                        </a:ln>
+                      </wps:spPr>
+                      <wps:style>
+                        <a:lnRef idx="1">
+                          <a:schemeClr val="accent1"/>
+                        </a:lnRef>
+                        <a:fillRef idx="0">
+                          <a:schemeClr val="accent1"/>
+                        </a:fillRef>
+                        <a:effectRef idx="0">
+                          <a:schemeClr val="accent1"/>
+                        </a:effectRef>
+                        <a:fontRef idx="minor">
+                          <a:schemeClr val="tx1"/>
+                        </a:fontRef>
+                      </wps:style>
+                      <wps:bodyPr/>
+                    </wps:wsp>
+                  </a:graphicData>
+                </a:graphic>
+              </wp:anchor>
+            </w:drawing>
+          </mc:Choice>
+          <mc:Fallback>
+            <w:pict>
+              <v:shape w14:anchorId="0E8725B1" id="Straight Arrow Connector 7" o:spid="_x0000_s1026" type="#_x0000_t32" style="position:absolute;margin-left:371.4pt;margin-top:20.55pt;width:0;height:32.4pt;z-index:251664384;visibility:visible;mso-wrap-style:square;mso-wrap-distance-left:9pt;mso-wrap-distance-top:0;mso-wrap-distance-right:9pt;mso-wrap-distance-bottom:0;mso-position-horizontal:absolute;mso-position-horizontal-relative:text;mso-position-vertical:absolute;mso-position-vertical-relative:text" o:gfxdata="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" strokecolor="#5b9bd5 [3204]" strokeweight=".5pt">
+                <v:stroke endarrow="block" joinstyle="miter"/>
+              </v:shape>
+            </w:pict>
+          </mc:Fallback>
+        </mc:AlternateContent>
+      </w:r>
+      <w:r>
+        <w:rPr>
+          <w:noProof/>
+        </w:rPr>
+        <mc:AlternateContent>
+          <mc:Choice Requires="wps">
+            <w:drawing>
+              <wp:anchor distT="0" distB="0" distL="114300" distR="114300" simplePos="0" relativeHeight="251661312" behindDoc="0" locked="0" layoutInCell="1" allowOverlap="1">
+                <wp:simplePos x="0" y="0"/>
+                <wp:positionH relativeFrom="column">
+                  <wp:posOffset>-822960</wp:posOffset>
+                </wp:positionH>
+                <wp:positionV relativeFrom="paragraph">
+                  <wp:posOffset>870585</wp:posOffset>
+                </wp:positionV>
+                <wp:extent cx="2141220" cy="1059180"/>
+                <wp:effectExtent l="0" t="0" r="11430" b="26670"/>
+                <wp:wrapNone/>
+                <wp:docPr id="4" name="Rectangle 4"/>
+                <wp:cNvGraphicFramePr/>
+                <a:graphic xmlns:a="http://schemas.openxmlformats.org/drawingml/2006/main">
+                  <a:graphicData uri="http://schemas.microsoft.com/office/word/2010/wordprocessingShape">
+                    <wps:wsp>
+                      <wps:cNvSpPr/>
+                      <wps:spPr>
+                        <a:xfrm>
+                          <a:off x="0" y="0"/>
+                          <a:ext cx="2141220" cy="1059180"/>
+                        </a:xfrm>
+                        <a:prstGeom prst="rect">
+                          <a:avLst/>
+                        </a:prstGeom>
+                      </wps:spPr>
+                      <wps:style>
+                        <a:lnRef idx="2">
+                          <a:schemeClr val="accent1">
+                            <a:shade val="50000"/>
+                          </a:schemeClr>
+                        </a:lnRef>
+                        <a:fillRef idx="1">
+                          <a:schemeClr val="accent1"/>
+                        </a:fillRef>
+                        <a:effectRef idx="0">
+                          <a:schemeClr val="accent1"/>
+                        </a:effectRef>
+                        <a:fontRef idx="minor">
+                          <a:schemeClr val="lt1"/>
+                        </a:fontRef>
+                      </wps:style>
+                      <wps:txbx>
+                        <w:txbxContent>
+                          <w:p>
+                            <w:pPr>
+                              <w:spacing w:line="240" w:lineRule="auto"/>
+                              <w:rPr>
+                                <w:b/>
+                                <w:sz w:val="24"/>
+                                <w:szCs w:val="24"/>
+                              </w:rPr>
+                            </w:pPr>
+                            <w:proofErr w:type="spellStart"/>
+                            <w:r>
+                              <w:rPr>
+                                <w:b/>
+                                <w:sz w:val="24"/>
+                                <w:szCs w:val="24"/>
+                              </w:rPr>
+                              <w:t>Iplc_sim_init</w:t>
+                            </w:r>
+                            <w:proofErr w:type="spellEnd"/>
+                            <w:r>
+                              <w:rPr>
+                                <w:b/>
+                                <w:sz w:val="24"/>
+                                <w:szCs w:val="24"/>
+                              </w:rPr>
+                              <w:t>:</w:t>
+                            </w:r>
+                          </w:p>
+                          <w:p>
+                            <w:pPr>
+                              <w:pStyle w:val="ListParagraph"/>
+                              <w:numPr>
+                                <w:ilvl w:val="0"/>
+                                <w:numId w:val="1"/>
+                              </w:numPr>
+                              <w:spacing w:line="240" w:lineRule="auto"/>
+                            </w:pPr>
+                            <w:r>
+                              <w:t>Allocate cache</w:t>
+                            </w:r>
+                          </w:p>
+                          <w:p>
+                            <w:pPr>
+                              <w:pStyle w:val="ListParagraph"/>
+                              <w:numPr>
+                                <w:ilvl w:val="0"/>
+                                <w:numId w:val="1"/>
+                              </w:numPr>
+                              <w:spacing w:line="240" w:lineRule="auto"/>
+                            </w:pPr>
+                            <w:r>
+                              <w:t xml:space="preserve">Perform checks </w:t>
+                            </w:r>
+                          </w:p>
+                          <w:p>
+                            <w:pPr>
+                              <w:pStyle w:val="ListParagraph"/>
+                              <w:numPr>
+                                <w:ilvl w:val="0"/>
+                                <w:numId w:val="1"/>
+                              </w:numPr>
+                              <w:spacing w:line="240" w:lineRule="auto"/>
+                            </w:pPr>
+                            <w:r>
+                              <w:t>Set associativity</w:t>
+                            </w:r>
+                          </w:p>
+                          <w:p>
+                            <w:pPr>
+                              <w:jc w:val="center"/>
+                            </w:pPr>
+                          </w:p>
+                        </w:txbxContent>
+                      </wps:txbx>
+                      <wps:bodyPr rot="0" spcFirstLastPara="0" vertOverflow="overflow" horzOverflow="overflow" vert="horz" wrap="square" lIns="91440" tIns="45720" rIns="91440" bIns="45720" numCol="1" spcCol="0" rtlCol="0" fromWordArt="0" anchor="ctr" anchorCtr="0" forceAA="0" compatLnSpc="1">
+                        <a:prstTxWarp prst="textNoShape">
+                          <a:avLst/>
+                        </a:prstTxWarp>
+                        <a:noAutofit/>
+                      </wps:bodyPr>
+                    </wps:wsp>
+                  </a:graphicData>
+                </a:graphic>
+                <wp14:sizeRelV relativeFrom="margin">
+                  <wp14:pctHeight>0</wp14:pctHeight>
+                </wp14:sizeRelV>
+              </wp:anchor>
+            </w:drawing>
+          </mc:Choice>
+          <mc:Fallback>
+            <w:pict>
+              <v:rect id="Rectangle 4" o:spid="_x0000_s1031" style="position:absolute;margin-left:-64.8pt;margin-top:68.55pt;width:168.6pt;height:83.4pt;z-index:251661312;visibility:visible;mso-wrap-style:square;mso-height-percent:0;mso-wrap-distance-left:9pt;mso-wrap-distance-top:0;mso-wrap-distance-right:9pt;mso-wrap-distance-bottom:0;mso-position-horizontal:absolute;mso-position-horizontal-relative:text;mso-position-vertical:absolute;mso-position-vertical-relative:text;mso-height-percent:0;mso-height-relative:margin;v-text-anchor:middle" o:gfxdata="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" fillcolor="#5b9bd5 [3204]" strokecolor="#1f4d78 [1604]" strokeweight="1pt">
+                <v:textbox>
+                  <w:txbxContent>
+                    <w:p>
+                      <w:pPr>
+                        <w:spacing w:line="240" w:lineRule="auto"/>
+                        <w:rPr>
+                          <w:b/>
+                          <w:sz w:val="24"/>
+                          <w:szCs w:val="24"/>
+                        </w:rPr>
+                      </w:pPr>
+                      <w:proofErr w:type="spellStart"/>
+                      <w:r>
+                        <w:rPr>
+                          <w:b/>
+                          <w:sz w:val="24"/>
+                          <w:szCs w:val="24"/>
+                        </w:rPr>
+                        <w:t>Iplc_sim_init</w:t>
+                      </w:r>
+                      <w:proofErr w:type="spellEnd"/>
+                      <w:r>
+                        <w:rPr>
+                          <w:b/>
+                          <w:sz w:val="24"/>
+                          <w:szCs w:val="24"/>
+                        </w:rPr>
+                        <w:t>:</w:t>
+                      </w:r>
+                    </w:p>
+                    <w:p>
+                      <w:pPr>
+                        <w:pStyle w:val="ListParagraph"/>
+                        <w:numPr>
+                          <w:ilvl w:val="0"/>
+                          <w:numId w:val="1"/>
+                        </w:numPr>
+                        <w:spacing w:line="240" w:lineRule="auto"/>
+                      </w:pPr>
+                      <w:r>
+                        <w:t>Allocate cache</w:t>
+                      </w:r>
+                    </w:p>
+                    <w:p>
+                      <w:pPr>
+                        <w:pStyle w:val="ListParagraph"/>
+                        <w:numPr>
+                          <w:ilvl w:val="0"/>
+                          <w:numId w:val="1"/>
+                        </w:numPr>
+                        <w:spacing w:line="240" w:lineRule="auto"/>
+                      </w:pPr>
+                      <w:r>
+                        <w:t xml:space="preserve">Perform checks </w:t>
+                      </w:r>
+                    </w:p>
+                    <w:p>
+                      <w:pPr>
+                        <w:pStyle w:val="ListParagraph"/>
+                        <w:numPr>
+                          <w:ilvl w:val="0"/>
+                          <w:numId w:val="1"/>
+                        </w:numPr>
+                        <w:spacing w:line="240" w:lineRule="auto"/>
+                      </w:pPr>
+                      <w:r>
+                        <w:t>Set associativity</w:t>
+                      </w:r>
+                    </w:p>
+                    <w:p>
+                      <w:pPr>
+                        <w:jc w:val="center"/>
+                      </w:pPr>
+                    </w:p>
+                  </w:txbxContent>
+                </v:textbox>
+              </v:rect>
+            </w:pict>
+          </mc:Fallback>
+        </mc:AlternateContent>
+      </w:r>
+      <w:r>
+        <w:rPr>
+          <w:noProof/>
+        </w:rPr>
+        <mc:AlternateContent>
+          <mc:Choice Requires="wps">
+            <w:drawing>
+              <wp:anchor distT="0" distB="0" distL="114300" distR="114300" simplePos="0" relativeHeight="251660288" behindDoc="0" locked="0" layoutInCell="1" allowOverlap="1">
+                <wp:simplePos x="0" y="0"/>
+                <wp:positionH relativeFrom="column">
+                  <wp:posOffset>-182880</wp:posOffset>
+                </wp:positionH>
+                <wp:positionV relativeFrom="paragraph">
+                  <wp:posOffset>215265</wp:posOffset>
+                </wp:positionV>
+                <wp:extent cx="236220" cy="647700"/>
+                <wp:effectExtent l="38100" t="0" r="30480" b="57150"/>
+                <wp:wrapNone/>
+                <wp:docPr id="3" name="Straight Arrow Connector 3"/>
+                <wp:cNvGraphicFramePr/>
+                <a:graphic xmlns:a="http://schemas.openxmlformats.org/drawingml/2006/main">
+                  <a:graphicData uri="http://schemas.microsoft.com/office/word/2010/wordprocessingShape">
+                    <wps:wsp>
+                      <wps:cNvCnPr/>
+                      <wps:spPr>
+                        <a:xfrm flipH="1">
+                          <a:off x="0" y="0"/>
+                          <a:ext cx="236220" cy="647700"/>
+                        </a:xfrm>
+                        <a:prstGeom prst="straightConnector1">
+                          <a:avLst/>
+                        </a:prstGeom>
+                        <a:ln>
+                          <a:tailEnd type="triangle"/>
+                        </a:ln>
+                      </wps:spPr>
+                      <wps:style>
+                        <a:lnRef idx="1">
+                          <a:schemeClr val="accent1"/>
+                        </a:lnRef>
+                        <a:fillRef idx="0">
+                          <a:schemeClr val="accent1"/>
+                        </a:fillRef>
+                        <a:effectRef idx="0">
+                          <a:schemeClr val="accent1"/>
+                        </a:effectRef>
+                        <a:fontRef idx="minor">
+                          <a:schemeClr val="tx1"/>
+                        </a:fontRef>
+                      </wps:style>
+                      <wps:bodyPr/>
+                    </wps:wsp>
+                  </a:graphicData>
+                </a:graphic>
+              </wp:anchor>
+            </w:drawing>
+          </mc:Choice>
+          <mc:Fallback>
+            <w:pict>
+              <v:shape w14:anchorId="5CA5FF44" id="Straight Arrow Connector 3" o:spid="_x0000_s1026" type="#_x0000_t32" style="position:absolute;margin-left:-14.4pt;margin-top:16.95pt;width:18.6pt;height:51pt;flip:x;z-index:251660288;visibility:visible;mso-wrap-style:square;mso-wrap-distance-left:9pt;mso-wrap-distance-top:0;mso-wrap-distance-right:9pt;mso-wrap-distance-bottom:0;mso-position-horizontal:absolute;mso-position-horizontal-relative:text;mso-position-vertical:absolute;mso-position-vertical-relative:text" o:gfxdata="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" strokecolor="#5b9bd5 [3204]" strokeweight=".5pt">
+                <v:stroke endarrow="block" joinstyle="miter"/>
+              </v:shape>
+            </w:pict>
+          </mc:Fallback>
+        </mc:AlternateContent>
+      </w:r>
     </w:p>
     <w:sectPr>
       <w:pgSz w:w="12240" w:h="15840"/>
@@ -191,6 +1692,471 @@
     </w:sectPr>
   </w:body>
 </w:document>
+</file>
+
+<file path=word/numbering.xml><?xml version="1.0" encoding="utf-8"?>
+<w:numbering xmlns:wpc="http://schemas.microsoft.com/office/word/2010/wordprocessingCanvas" xmlns:cx="http://schemas.microsoft.com/office/drawing/2014/chartex" xmlns:cx1="http://schemas.microsoft.com/office/drawing/2015/9/8/chartex" xmlns:mc="http://schemas.openxmlformats.org/markup-compatibility/2006" xmlns:o="urn:schemas-microsoft-com:office:office" xmlns:r="http://schemas.openxmlformats.org/officeDocument/2006/relationships" xmlns:m="http://schemas.openxmlformats.org/officeDocument/2006/math" xmlns:v="urn:schemas-microsoft-com:vml" xmlns:wp14="http://schemas.microsoft.com/office/word/2010/wordprocessingDrawing" xmlns:wp="http://schemas.openxmlformats.org/drawingml/2006/wordprocessingDrawing" xmlns:w10="urn:schemas-microsoft-com:office:word" xmlns:w="http://schemas.openxmlformats.org/wordprocessingml/2006/main" xmlns:w14="http://schemas.microsoft.com/office/word/2010/wordml" xmlns:w15="http://schemas.microsoft.com/office/word/2012/wordml" xmlns:w16se="http://schemas.microsoft.com/office/word/2015/wordml/symex" xmlns:wpg="http://schemas.microsoft.com/office/word/2010/wordprocessingGroup" xmlns:wpi="http://schemas.microsoft.com/office/word/2010/wordprocessingInk" xmlns:wne="http://schemas.microsoft.com/office/word/2006/wordml" xmlns:wps="http://schemas.microsoft.com/office/word/2010/wordprocessingShape" mc:Ignorable="w14 w15 w16se wp14">
+  <w:abstractNum w:abstractNumId="0" w15:restartNumberingAfterBreak="0">
+    <w:nsid w:val="03226FF1"/>
+    <w:multiLevelType w:val="hybridMultilevel"/>
+    <w:tmpl w:val="A4501E70"/>
+    <w:lvl w:ilvl="0" w:tplc="62E8D7DC">
+      <w:numFmt w:val="bullet"/>
+      <w:lvlText w:val=""/>
+      <w:lvlJc w:val="left"/>
+      <w:pPr>
+        <w:ind w:left="720" w:hanging="360"/>
+      </w:pPr>
+      <w:rPr>
+        <w:rFonts w:ascii="Symbol" w:eastAsiaTheme="minorHAnsi" w:hAnsi="Symbol" w:cstheme="minorBidi" w:hint="default"/>
+      </w:rPr>
+    </w:lvl>
+    <w:lvl w:ilvl="1" w:tplc="04090003" w:tentative="1">
+      <w:start w:val="1"/>
+      <w:numFmt w:val="bullet"/>
+      <w:lvlText w:val="o"/>
+      <w:lvlJc w:val="left"/>
+      <w:pPr>
+        <w:ind w:left="1440" w:hanging="360"/>
+      </w:pPr>
+      <w:rPr>
+        <w:rFonts w:ascii="Courier New" w:hAnsi="Courier New" w:cs="Courier New" w:hint="default"/>
+      </w:rPr>
+    </w:lvl>
+    <w:lvl w:ilvl="2" w:tplc="04090005" w:tentative="1">
+      <w:start w:val="1"/>
+      <w:numFmt w:val="bullet"/>
+      <w:lvlText w:val=""/>
+      <w:lvlJc w:val="left"/>
+      <w:pPr>
+        <w:ind w:left="2160" w:hanging="360"/>
+      </w:pPr>
+      <w:rPr>
+        <w:rFonts w:ascii="Wingdings" w:hAnsi="Wingdings" w:hint="default"/>
+      </w:rPr>
+    </w:lvl>
+    <w:lvl w:ilvl="3" w:tplc="04090001" w:tentative="1">
+      <w:start w:val="1"/>
+      <w:numFmt w:val="bullet"/>
+      <w:lvlText w:val=""/>
+      <w:lvlJc w:val="left"/>
+      <w:pPr>
+        <w:ind w:left="2880" w:hanging="360"/>
+      </w:pPr>
+      <w:rPr>
+        <w:rFonts w:ascii="Symbol" w:hAnsi="Symbol" w:hint="default"/>
+      </w:rPr>
+    </w:lvl>
+    <w:lvl w:ilvl="4" w:tplc="04090003" w:tentative="1">
+      <w:start w:val="1"/>
+      <w:numFmt w:val="bullet"/>
+      <w:lvlText w:val="o"/>
+      <w:lvlJc w:val="left"/>
+      <w:pPr>
+        <w:ind w:left="3600" w:hanging="360"/>
+      </w:pPr>
+      <w:rPr>
+        <w:rFonts w:ascii="Courier New" w:hAnsi="Courier New" w:cs="Courier New" w:hint="default"/>
+      </w:rPr>
+    </w:lvl>
+    <w:lvl w:ilvl="5" w:tplc="04090005" w:tentative="1">
+      <w:start w:val="1"/>
+      <w:numFmt w:val="bullet"/>
+      <w:lvlText w:val=""/>
+      <w:lvlJc w:val="left"/>
+      <w:pPr>
+        <w:ind w:left="4320" w:hanging="360"/>
+      </w:pPr>
+      <w:rPr>
+        <w:rFonts w:ascii="Wingdings" w:hAnsi="Wingdings" w:hint="default"/>
+      </w:rPr>
+    </w:lvl>
+    <w:lvl w:ilvl="6" w:tplc="04090001" w:tentative="1">
+      <w:start w:val="1"/>
+      <w:numFmt w:val="bullet"/>
+      <w:lvlText w:val=""/>
+      <w:lvlJc w:val="left"/>
+      <w:pPr>
+        <w:ind w:left="5040" w:hanging="360"/>
+      </w:pPr>
+      <w:rPr>
+        <w:rFonts w:ascii="Symbol" w:hAnsi="Symbol" w:hint="default"/>
+      </w:rPr>
+    </w:lvl>
+    <w:lvl w:ilvl="7" w:tplc="04090003" w:tentative="1">
+      <w:start w:val="1"/>
+      <w:numFmt w:val="bullet"/>
+      <w:lvlText w:val="o"/>
+      <w:lvlJc w:val="left"/>
+      <w:pPr>
+        <w:ind w:left="5760" w:hanging="360"/>
+      </w:pPr>
+      <w:rPr>
+        <w:rFonts w:ascii="Courier New" w:hAnsi="Courier New" w:cs="Courier New" w:hint="default"/>
+      </w:rPr>
+    </w:lvl>
+    <w:lvl w:ilvl="8" w:tplc="04090005" w:tentative="1">
+      <w:start w:val="1"/>
+      <w:numFmt w:val="bullet"/>
+      <w:lvlText w:val=""/>
+      <w:lvlJc w:val="left"/>
+      <w:pPr>
+        <w:ind w:left="6480" w:hanging="360"/>
+      </w:pPr>
+      <w:rPr>
+        <w:rFonts w:ascii="Wingdings" w:hAnsi="Wingdings" w:hint="default"/>
+      </w:rPr>
+    </w:lvl>
+  </w:abstractNum>
+  <w:abstractNum w:abstractNumId="1" w15:restartNumberingAfterBreak="0">
+    <w:nsid w:val="1F610F27"/>
+    <w:multiLevelType w:val="hybridMultilevel"/>
+    <w:tmpl w:val="0310B6F4"/>
+    <w:lvl w:ilvl="0" w:tplc="3C78154A">
+      <w:numFmt w:val="bullet"/>
+      <w:lvlText w:val=""/>
+      <w:lvlJc w:val="left"/>
+      <w:pPr>
+        <w:ind w:left="720" w:hanging="360"/>
+      </w:pPr>
+      <w:rPr>
+        <w:rFonts w:ascii="Symbol" w:eastAsiaTheme="minorHAnsi" w:hAnsi="Symbol" w:cstheme="minorBidi" w:hint="default"/>
+      </w:rPr>
+    </w:lvl>
+    <w:lvl w:ilvl="1" w:tplc="04090003" w:tentative="1">
+      <w:start w:val="1"/>
+      <w:numFmt w:val="bullet"/>
+      <w:lvlText w:val="o"/>
+      <w:lvlJc w:val="left"/>
+      <w:pPr>
+        <w:ind w:left="1440" w:hanging="360"/>
+      </w:pPr>
+      <w:rPr>
+        <w:rFonts w:ascii="Courier New" w:hAnsi="Courier New" w:cs="Courier New" w:hint="default"/>
+      </w:rPr>
+    </w:lvl>
+    <w:lvl w:ilvl="2" w:tplc="04090005" w:tentative="1">
+      <w:start w:val="1"/>
+      <w:numFmt w:val="bullet"/>
+      <w:lvlText w:val=""/>
+      <w:lvlJc w:val="left"/>
+      <w:pPr>
+        <w:ind w:left="2160" w:hanging="360"/>
+      </w:pPr>
+      <w:rPr>
+        <w:rFonts w:ascii="Wingdings" w:hAnsi="Wingdings" w:hint="default"/>
+      </w:rPr>
+    </w:lvl>
+    <w:lvl w:ilvl="3" w:tplc="04090001" w:tentative="1">
+      <w:start w:val="1"/>
+      <w:numFmt w:val="bullet"/>
+      <w:lvlText w:val=""/>
+      <w:lvlJc w:val="left"/>
+      <w:pPr>
+        <w:ind w:left="2880" w:hanging="360"/>
+      </w:pPr>
+      <w:rPr>
+        <w:rFonts w:ascii="Symbol" w:hAnsi="Symbol" w:hint="default"/>
+      </w:rPr>
+    </w:lvl>
+    <w:lvl w:ilvl="4" w:tplc="04090003" w:tentative="1">
+      <w:start w:val="1"/>
+      <w:numFmt w:val="bullet"/>
+      <w:lvlText w:val="o"/>
+      <w:lvlJc w:val="left"/>
+      <w:pPr>
+        <w:ind w:left="3600" w:hanging="360"/>
+      </w:pPr>
+      <w:rPr>
+        <w:rFonts w:ascii="Courier New" w:hAnsi="Courier New" w:cs="Courier New" w:hint="default"/>
+      </w:rPr>
+    </w:lvl>
+    <w:lvl w:ilvl="5" w:tplc="04090005" w:tentative="1">
+      <w:start w:val="1"/>
+      <w:numFmt w:val="bullet"/>
+      <w:lvlText w:val=""/>
+      <w:lvlJc w:val="left"/>
+      <w:pPr>
+        <w:ind w:left="4320" w:hanging="360"/>
+      </w:pPr>
+      <w:rPr>
+        <w:rFonts w:ascii="Wingdings" w:hAnsi="Wingdings" w:hint="default"/>
+      </w:rPr>
+    </w:lvl>
+    <w:lvl w:ilvl="6" w:tplc="04090001" w:tentative="1">
+      <w:start w:val="1"/>
+      <w:numFmt w:val="bullet"/>
+      <w:lvlText w:val=""/>
+      <w:lvlJc w:val="left"/>
+      <w:pPr>
+        <w:ind w:left="5040" w:hanging="360"/>
+      </w:pPr>
+      <w:rPr>
+        <w:rFonts w:ascii="Symbol" w:hAnsi="Symbol" w:hint="default"/>
+      </w:rPr>
+    </w:lvl>
+    <w:lvl w:ilvl="7" w:tplc="04090003" w:tentative="1">
+      <w:start w:val="1"/>
+      <w:numFmt w:val="bullet"/>
+      <w:lvlText w:val="o"/>
+      <w:lvlJc w:val="left"/>
+      <w:pPr>
+        <w:ind w:left="5760" w:hanging="360"/>
+      </w:pPr>
+      <w:rPr>
+        <w:rFonts w:ascii="Courier New" w:hAnsi="Courier New" w:cs="Courier New" w:hint="default"/>
+      </w:rPr>
+    </w:lvl>
+    <w:lvl w:ilvl="8" w:tplc="04090005" w:tentative="1">
+      <w:start w:val="1"/>
+      <w:numFmt w:val="bullet"/>
+      <w:lvlText w:val=""/>
+      <w:lvlJc w:val="left"/>
+      <w:pPr>
+        <w:ind w:left="6480" w:hanging="360"/>
+      </w:pPr>
+      <w:rPr>
+        <w:rFonts w:ascii="Wingdings" w:hAnsi="Wingdings" w:hint="default"/>
+      </w:rPr>
+    </w:lvl>
+  </w:abstractNum>
+  <w:abstractNum w:abstractNumId="2" w15:restartNumberingAfterBreak="0">
+    <w:nsid w:val="42B675E6"/>
+    <w:multiLevelType w:val="hybridMultilevel"/>
+    <w:tmpl w:val="7FA45680"/>
+    <w:lvl w:ilvl="0" w:tplc="A1ACB1F4">
+      <w:numFmt w:val="bullet"/>
+      <w:lvlText w:val=""/>
+      <w:lvlJc w:val="left"/>
+      <w:pPr>
+        <w:ind w:left="720" w:hanging="360"/>
+      </w:pPr>
+      <w:rPr>
+        <w:rFonts w:ascii="Symbol" w:eastAsiaTheme="minorHAnsi" w:hAnsi="Symbol" w:cstheme="minorBidi" w:hint="default"/>
+      </w:rPr>
+    </w:lvl>
+    <w:lvl w:ilvl="1" w:tplc="04090003" w:tentative="1">
+      <w:start w:val="1"/>
+      <w:numFmt w:val="bullet"/>
+      <w:lvlText w:val="o"/>
+      <w:lvlJc w:val="left"/>
+      <w:pPr>
+        <w:ind w:left="1440" w:hanging="360"/>
+      </w:pPr>
+      <w:rPr>
+        <w:rFonts w:ascii="Courier New" w:hAnsi="Courier New" w:cs="Courier New" w:hint="default"/>
+      </w:rPr>
+    </w:lvl>
+    <w:lvl w:ilvl="2" w:tplc="04090005" w:tentative="1">
+      <w:start w:val="1"/>
+      <w:numFmt w:val="bullet"/>
+      <w:lvlText w:val=""/>
+      <w:lvlJc w:val="left"/>
+      <w:pPr>
+        <w:ind w:left="2160" w:hanging="360"/>
+      </w:pPr>
+      <w:rPr>
+        <w:rFonts w:ascii="Wingdings" w:hAnsi="Wingdings" w:hint="default"/>
+      </w:rPr>
+    </w:lvl>
+    <w:lvl w:ilvl="3" w:tplc="04090001" w:tentative="1">
+      <w:start w:val="1"/>
+      <w:numFmt w:val="bullet"/>
+      <w:lvlText w:val=""/>
+      <w:lvlJc w:val="left"/>
+      <w:pPr>
+        <w:ind w:left="2880" w:hanging="360"/>
+      </w:pPr>
+      <w:rPr>
+        <w:rFonts w:ascii="Symbol" w:hAnsi="Symbol" w:hint="default"/>
+      </w:rPr>
+    </w:lvl>
+    <w:lvl w:ilvl="4" w:tplc="04090003" w:tentative="1">
+      <w:start w:val="1"/>
+      <w:numFmt w:val="bullet"/>
+      <w:lvlText w:val="o"/>
+      <w:lvlJc w:val="left"/>
+      <w:pPr>
+        <w:ind w:left="3600" w:hanging="360"/>
+      </w:pPr>
+      <w:rPr>
+        <w:rFonts w:ascii="Courier New" w:hAnsi="Courier New" w:cs="Courier New" w:hint="default"/>
+      </w:rPr>
+    </w:lvl>
+    <w:lvl w:ilvl="5" w:tplc="04090005" w:tentative="1">
+      <w:start w:val="1"/>
+      <w:numFmt w:val="bullet"/>
+      <w:lvlText w:val=""/>
+      <w:lvlJc w:val="left"/>
+      <w:pPr>
+        <w:ind w:left="4320" w:hanging="360"/>
+      </w:pPr>
+      <w:rPr>
+        <w:rFonts w:ascii="Wingdings" w:hAnsi="Wingdings" w:hint="default"/>
+      </w:rPr>
+    </w:lvl>
+    <w:lvl w:ilvl="6" w:tplc="04090001" w:tentative="1">
+      <w:start w:val="1"/>
+      <w:numFmt w:val="bullet"/>
+      <w:lvlText w:val=""/>
+      <w:lvlJc w:val="left"/>
+      <w:pPr>
+        <w:ind w:left="5040" w:hanging="360"/>
+      </w:pPr>
+      <w:rPr>
+        <w:rFonts w:ascii="Symbol" w:hAnsi="Symbol" w:hint="default"/>
+      </w:rPr>
+    </w:lvl>
+    <w:lvl w:ilvl="7" w:tplc="04090003" w:tentative="1">
+      <w:start w:val="1"/>
+      <w:numFmt w:val="bullet"/>
+      <w:lvlText w:val="o"/>
+      <w:lvlJc w:val="left"/>
+      <w:pPr>
+        <w:ind w:left="5760" w:hanging="360"/>
+      </w:pPr>
+      <w:rPr>
+        <w:rFonts w:ascii="Courier New" w:hAnsi="Courier New" w:cs="Courier New" w:hint="default"/>
+      </w:rPr>
+    </w:lvl>
+    <w:lvl w:ilvl="8" w:tplc="04090005" w:tentative="1">
+      <w:start w:val="1"/>
+      <w:numFmt w:val="bullet"/>
+      <w:lvlText w:val=""/>
+      <w:lvlJc w:val="left"/>
+      <w:pPr>
+        <w:ind w:left="6480" w:hanging="360"/>
+      </w:pPr>
+      <w:rPr>
+        <w:rFonts w:ascii="Wingdings" w:hAnsi="Wingdings" w:hint="default"/>
+      </w:rPr>
+    </w:lvl>
+  </w:abstractNum>
+  <w:abstractNum w:abstractNumId="3" w15:restartNumberingAfterBreak="0">
+    <w:nsid w:val="55A13818"/>
+    <w:multiLevelType w:val="hybridMultilevel"/>
+    <w:tmpl w:val="B6E61622"/>
+    <w:lvl w:ilvl="0" w:tplc="3346861E">
+      <w:numFmt w:val="bullet"/>
+      <w:lvlText w:val=""/>
+      <w:lvlJc w:val="left"/>
+      <w:pPr>
+        <w:ind w:left="720" w:hanging="360"/>
+      </w:pPr>
+      <w:rPr>
+        <w:rFonts w:ascii="Symbol" w:eastAsiaTheme="minorHAnsi" w:hAnsi="Symbol" w:cstheme="minorBidi" w:hint="default"/>
+      </w:rPr>
+    </w:lvl>
+    <w:lvl w:ilvl="1" w:tplc="04090003" w:tentative="1">
+      <w:start w:val="1"/>
+      <w:numFmt w:val="bullet"/>
+      <w:lvlText w:val="o"/>
+      <w:lvlJc w:val="left"/>
+      <w:pPr>
+        <w:ind w:left="1440" w:hanging="360"/>
+      </w:pPr>
+      <w:rPr>
+        <w:rFonts w:ascii="Courier New" w:hAnsi="Courier New" w:cs="Courier New" w:hint="default"/>
+      </w:rPr>
+    </w:lvl>
+    <w:lvl w:ilvl="2" w:tplc="04090005" w:tentative="1">
+      <w:start w:val="1"/>
+      <w:numFmt w:val="bullet"/>
+      <w:lvlText w:val=""/>
+      <w:lvlJc w:val="left"/>
+      <w:pPr>
+        <w:ind w:left="2160" w:hanging="360"/>
+      </w:pPr>
+      <w:rPr>
+        <w:rFonts w:ascii="Wingdings" w:hAnsi="Wingdings" w:hint="default"/>
+      </w:rPr>
+    </w:lvl>
+    <w:lvl w:ilvl="3" w:tplc="04090001" w:tentative="1">
+      <w:start w:val="1"/>
+      <w:numFmt w:val="bullet"/>
+      <w:lvlText w:val=""/>
+      <w:lvlJc w:val="left"/>
+      <w:pPr>
+        <w:ind w:left="2880" w:hanging="360"/>
+      </w:pPr>
+      <w:rPr>
+        <w:rFonts w:ascii="Symbol" w:hAnsi="Symbol" w:hint="default"/>
+      </w:rPr>
+    </w:lvl>
+    <w:lvl w:ilvl="4" w:tplc="04090003" w:tentative="1">
+      <w:start w:val="1"/>
+      <w:numFmt w:val="bullet"/>
+      <w:lvlText w:val="o"/>
+      <w:lvlJc w:val="left"/>
+      <w:pPr>
+        <w:ind w:left="3600" w:hanging="360"/>
+      </w:pPr>
+      <w:rPr>
+        <w:rFonts w:ascii="Courier New" w:hAnsi="Courier New" w:cs="Courier New" w:hint="default"/>
+      </w:rPr>
+    </w:lvl>
+    <w:lvl w:ilvl="5" w:tplc="04090005" w:tentative="1">
+      <w:start w:val="1"/>
+      <w:numFmt w:val="bullet"/>
+      <w:lvlText w:val=""/>
+      <w:lvlJc w:val="left"/>
+      <w:pPr>
+        <w:ind w:left="4320" w:hanging="360"/>
+      </w:pPr>
+      <w:rPr>
+        <w:rFonts w:ascii="Wingdings" w:hAnsi="Wingdings" w:hint="default"/>
+      </w:rPr>
+    </w:lvl>
+    <w:lvl w:ilvl="6" w:tplc="04090001" w:tentative="1">
+      <w:start w:val="1"/>
+      <w:numFmt w:val="bullet"/>
+      <w:lvlText w:val=""/>
+      <w:lvlJc w:val="left"/>
+      <w:pPr>
+        <w:ind w:left="5040" w:hanging="360"/>
+      </w:pPr>
+      <w:rPr>
+        <w:rFonts w:ascii="Symbol" w:hAnsi="Symbol" w:hint="default"/>
+      </w:rPr>
+    </w:lvl>
+    <w:lvl w:ilvl="7" w:tplc="04090003" w:tentative="1">
+      <w:start w:val="1"/>
+      <w:numFmt w:val="bullet"/>
+      <w:lvlText w:val="o"/>
+      <w:lvlJc w:val="left"/>
+      <w:pPr>
+        <w:ind w:left="5760" w:hanging="360"/>
+      </w:pPr>
+      <w:rPr>
+        <w:rFonts w:ascii="Courier New" w:hAnsi="Courier New" w:cs="Courier New" w:hint="default"/>
+      </w:rPr>
+    </w:lvl>
+    <w:lvl w:ilvl="8" w:tplc="04090005" w:tentative="1">
+      <w:start w:val="1"/>
+      <w:numFmt w:val="bullet"/>
+      <w:lvlText w:val=""/>
+      <w:lvlJc w:val="left"/>
+      <w:pPr>
+        <w:ind w:left="6480" w:hanging="360"/>
+      </w:pPr>
+      <w:rPr>
+        <w:rFonts w:ascii="Wingdings" w:hAnsi="Wingdings" w:hint="default"/>
+      </w:rPr>
+    </w:lvl>
+  </w:abstractNum>
+  <w:num w:numId="1">
+    <w:abstractNumId w:val="3"/>
+  </w:num>
+  <w:num w:numId="2">
+    <w:abstractNumId w:val="0"/>
+  </w:num>
+  <w:num w:numId="3">
+    <w:abstractNumId w:val="2"/>
+  </w:num>
+  <w:num w:numId="4">
+    <w:abstractNumId w:val="1"/>
+  </w:num>
+</w:numbering>
 </file>
 
 <file path=word/styles.xml><?xml version="1.0" encoding="utf-8"?>
@@ -614,6 +2580,17 @@
     <w:semiHidden/>
     <w:unhideWhenUsed/>
   </w:style>
+  <w:style w:type="paragraph" w:styleId="ListParagraph">
+    <w:name w:val="List Paragraph"/>
+    <w:basedOn w:val="Normal"/>
+    <w:uiPriority w:val="34"/>
+    <w:qFormat/>
+    <w:rsid w:val="001761F3"/>
+    <w:pPr>
+      <w:ind w:left="720"/>
+      <w:contextualSpacing/>
+    </w:pPr>
+  </w:style>
 </w:styles>
 </file>
 
@@ -876,4 +2853,16 @@
     </a:ext>
   </a:extLst>
 </a:theme>
+</file>
+
+<file path=customXml/item1.xml><?xml version="1.0" encoding="utf-8"?>
+<b:Sources xmlns:b="http://schemas.openxmlformats.org/officeDocument/2006/bibliography" xmlns="http://schemas.openxmlformats.org/officeDocument/2006/bibliography" SelectedStyle="\APASixthEditionOfficeOnline.xsl" StyleName="APA" Version="6"/>
+</file>
+
+<file path=customXml/itemProps1.xml><?xml version="1.0" encoding="utf-8"?>
+<ds:datastoreItem xmlns:ds="http://schemas.openxmlformats.org/officeDocument/2006/customXml" ds:itemID="{FACEADD8-C067-4F99-83D5-9E167DF3F440}">
+  <ds:schemaRefs>
+    <ds:schemaRef ds:uri="http://schemas.openxmlformats.org/officeDocument/2006/bibliography"/>
+  </ds:schemaRefs>
+</ds:datastoreItem>
 </file>
</xml_diff>

<commit_message>
Changed grammar and word flow of documentation.
</commit_message>
<xml_diff>
--- a/docs/CacheDoc.docx
+++ b/docs/CacheDoc.docx
@@ -1,6 +1,6 @@
 
 <file path=word/document.xml><?xml version="1.0" encoding="utf-8"?>
-<w:document xmlns:wpc="http://schemas.microsoft.com/office/word/2010/wordprocessingCanvas" xmlns:cx="http://schemas.microsoft.com/office/drawing/2014/chartex" xmlns:cx1="http://schemas.microsoft.com/office/drawing/2015/9/8/chartex" xmlns:mc="http://schemas.openxmlformats.org/markup-compatibility/2006" xmlns:o="urn:schemas-microsoft-com:office:office" xmlns:r="http://schemas.openxmlformats.org/officeDocument/2006/relationships" xmlns:m="http://schemas.openxmlformats.org/officeDocument/2006/math" xmlns:v="urn:schemas-microsoft-com:vml" xmlns:wp14="http://schemas.microsoft.com/office/word/2010/wordprocessingDrawing" xmlns:wp="http://schemas.openxmlformats.org/drawingml/2006/wordprocessingDrawing" xmlns:w10="urn:schemas-microsoft-com:office:word" xmlns:w="http://schemas.openxmlformats.org/wordprocessingml/2006/main" xmlns:w14="http://schemas.microsoft.com/office/word/2010/wordml" xmlns:w15="http://schemas.microsoft.com/office/word/2012/wordml" xmlns:w16se="http://schemas.microsoft.com/office/word/2015/wordml/symex" xmlns:wpg="http://schemas.microsoft.com/office/word/2010/wordprocessingGroup" xmlns:wpi="http://schemas.microsoft.com/office/word/2010/wordprocessingInk" xmlns:wne="http://schemas.microsoft.com/office/word/2006/wordml" xmlns:wps="http://schemas.microsoft.com/office/word/2010/wordprocessingShape" mc:Ignorable="w14 w15 w16se wp14">
+<w:document xmlns:wpc="http://schemas.microsoft.com/office/word/2010/wordprocessingCanvas" xmlns:cx="http://schemas.microsoft.com/office/drawing/2014/chartex" xmlns:cx1="http://schemas.microsoft.com/office/drawing/2015/9/8/chartex" xmlns:cx2="http://schemas.microsoft.com/office/drawing/2015/10/21/chartex" xmlns:cx3="http://schemas.microsoft.com/office/drawing/2016/5/9/chartex" xmlns:cx4="http://schemas.microsoft.com/office/drawing/2016/5/10/chartex" xmlns:cx5="http://schemas.microsoft.com/office/drawing/2016/5/11/chartex" xmlns:cx6="http://schemas.microsoft.com/office/drawing/2016/5/12/chartex" xmlns:cx7="http://schemas.microsoft.com/office/drawing/2016/5/13/chartex" xmlns:cx8="http://schemas.microsoft.com/office/drawing/2016/5/14/chartex" xmlns:mc="http://schemas.openxmlformats.org/markup-compatibility/2006" xmlns:aink="http://schemas.microsoft.com/office/drawing/2016/ink" xmlns:am3d="http://schemas.microsoft.com/office/drawing/2017/model3d" xmlns:o="urn:schemas-microsoft-com:office:office" xmlns:r="http://schemas.openxmlformats.org/officeDocument/2006/relationships" xmlns:m="http://schemas.openxmlformats.org/officeDocument/2006/math" xmlns:v="urn:schemas-microsoft-com:vml" xmlns:wp14="http://schemas.microsoft.com/office/word/2010/wordprocessingDrawing" xmlns:wp="http://schemas.openxmlformats.org/drawingml/2006/wordprocessingDrawing" xmlns:w10="urn:schemas-microsoft-com:office:word" xmlns:w="http://schemas.openxmlformats.org/wordprocessingml/2006/main" xmlns:w14="http://schemas.microsoft.com/office/word/2010/wordml" xmlns:w15="http://schemas.microsoft.com/office/word/2012/wordml" xmlns:w16cid="http://schemas.microsoft.com/office/word/2016/wordml/cid" xmlns:w16se="http://schemas.microsoft.com/office/word/2015/wordml/symex" xmlns:wpg="http://schemas.microsoft.com/office/word/2010/wordprocessingGroup" xmlns:wpi="http://schemas.microsoft.com/office/word/2010/wordprocessingInk" xmlns:wne="http://schemas.microsoft.com/office/word/2006/wordml" xmlns:wps="http://schemas.microsoft.com/office/word/2010/wordprocessingShape" mc:Ignorable="w14 w15 w16se w16cid wp14">
   <w:body>
     <w:p>
       <w:pPr>
@@ -29,10 +29,36 @@
         <w:spacing w:line="240" w:lineRule="auto"/>
       </w:pPr>
       <w:r>
-        <w:t xml:space="preserve">This function takes an index, the block size and the associativity of the cache. Before allocating the cache it will perform </w:t>
-      </w:r>
-      <w:r>
-        <w:t xml:space="preserve">checks to make sure the cache meets pre-established specifications like </w:t>
+        <w:t>This function takes an index, the block size</w:t>
+      </w:r>
+      <w:r>
+        <w:t>,</w:t>
+      </w:r>
+      <w:r>
+        <w:t xml:space="preserve"> and the associativity of the cache</w:t>
+      </w:r>
+      <w:r>
+        <w:t xml:space="preserve"> as parameters</w:t>
+      </w:r>
+      <w:r>
+        <w:t xml:space="preserve">. Before allocating the </w:t>
+      </w:r>
+      <w:proofErr w:type="gramStart"/>
+      <w:r>
+        <w:t>cache</w:t>
+      </w:r>
+      <w:proofErr w:type="gramEnd"/>
+      <w:r>
+        <w:t xml:space="preserve"> it will perform </w:t>
+      </w:r>
+      <w:r>
+        <w:t xml:space="preserve">checks to make sure the cache meets pre-established specifications </w:t>
+      </w:r>
+      <w:r>
+        <w:t>such as</w:t>
+      </w:r>
+      <w:r>
+        <w:t xml:space="preserve"> </w:t>
       </w:r>
       <w:r>
         <w:t>ensuring the cache does not go over the</w:t>
@@ -80,13 +106,52 @@
         <w:t xml:space="preserve">This function deals with checking if a given address is in the cache. </w:t>
       </w:r>
       <w:r>
-        <w:t xml:space="preserve">It is called by various pipeline functions. </w:t>
-      </w:r>
-      <w:r>
-        <w:t>It takes into account the given associativity, and looks through the cache data structure. It will update the counter for a hit or a miss</w:t>
-      </w:r>
-      <w:r>
-        <w:t xml:space="preserve"> and the counter for cache access</w:t>
+        <w:t>It is called by various pipeline functions</w:t>
+      </w:r>
+      <w:r>
+        <w:t xml:space="preserve"> and</w:t>
+      </w:r>
+      <w:r>
+        <w:t xml:space="preserve"> </w:t>
+      </w:r>
+      <w:r>
+        <w:t>considers</w:t>
+      </w:r>
+      <w:r>
+        <w:t xml:space="preserve"> the given associativity</w:t>
+      </w:r>
+      <w:r>
+        <w:t xml:space="preserve"> in addition to</w:t>
+      </w:r>
+      <w:r>
+        <w:t xml:space="preserve"> </w:t>
+      </w:r>
+      <w:r>
+        <w:t>searches</w:t>
+      </w:r>
+      <w:r>
+        <w:t xml:space="preserve"> through the cache data structure. It will update the counter for </w:t>
+      </w:r>
+      <w:r>
+        <w:t xml:space="preserve">hits, </w:t>
+      </w:r>
+      <w:r>
+        <w:t>miss</w:t>
+      </w:r>
+      <w:r>
+        <w:t>es,</w:t>
+      </w:r>
+      <w:r>
+        <w:t xml:space="preserve"> </w:t>
+      </w:r>
+      <w:r>
+        <w:t xml:space="preserve">and </w:t>
+      </w:r>
+      <w:r>
+        <w:t>cache access</w:t>
+      </w:r>
+      <w:r>
+        <w:t>es</w:t>
       </w:r>
       <w:r>
         <w:t>. After looking through the appropriate entries for the address it will call the appropriate function to deal with a hit or a miss.</w:t>
@@ -152,10 +217,55 @@
         <w:spacing w:line="240" w:lineRule="auto"/>
       </w:pPr>
       <w:r>
-        <w:t>When it is determined that an element is not in the cache this function is called. It takes a cache index and a tag, both of which have been determined by the caller. It puts the element in the cache and makes it the most recently used entry. It then updates the entry that was previously the most recently used entry.</w:t>
-      </w:r>
-      <w:r>
-        <w:t xml:space="preserve"> If cache is full, the LRU item is replaced</w:t>
+        <w:t>When it is determined that an element is not in the cache</w:t>
+      </w:r>
+      <w:r>
+        <w:t>,</w:t>
+      </w:r>
+      <w:r>
+        <w:t xml:space="preserve"> this function is called. It takes a cache index and a tag</w:t>
+      </w:r>
+      <w:r>
+        <w:t xml:space="preserve"> as parameters</w:t>
+      </w:r>
+      <w:r>
+        <w:t xml:space="preserve">, both of which </w:t>
+      </w:r>
+      <w:r>
+        <w:t xml:space="preserve">are </w:t>
+      </w:r>
+      <w:r>
+        <w:t xml:space="preserve">determined by the caller. It puts the element in the cache and </w:t>
+      </w:r>
+      <w:r>
+        <w:t>declares</w:t>
+      </w:r>
+      <w:r>
+        <w:t xml:space="preserve"> it</w:t>
+      </w:r>
+      <w:r>
+        <w:t xml:space="preserve"> as</w:t>
+      </w:r>
+      <w:r>
+        <w:t xml:space="preserve"> the most recently used entry. It then updates the entry that was previously the most recently used entry.</w:t>
+      </w:r>
+      <w:r>
+        <w:t xml:space="preserve"> If </w:t>
+      </w:r>
+      <w:r>
+        <w:t xml:space="preserve">the </w:t>
+      </w:r>
+      <w:r>
+        <w:t xml:space="preserve">cache is full, the LRU item is </w:t>
+      </w:r>
+      <w:r>
+        <w:t xml:space="preserve">then </w:t>
+      </w:r>
+      <w:r>
+        <w:t>replaced</w:t>
+      </w:r>
+      <w:r>
+        <w:t>.</w:t>
       </w:r>
     </w:p>
     <w:p>
@@ -185,7 +295,12 @@
         <w:spacing w:line="240" w:lineRule="auto"/>
       </w:pPr>
       <w:r>
-        <w:t xml:space="preserve">This function takes in a cache index and a given associative entry. It is called if an element has already been determined to be in the cache, and it will update the element’s information. It will set it as the MRU, and update the previous MRU information on the cache. </w:t>
+        <w:t>This function takes in a cache index and a given associative entry. It is called if an element has already been determined to be in the cache and it will update the element’s information. It will set it as the MRU and update the previous</w:t>
+      </w:r>
+      <w:bookmarkStart w:id="0" w:name="_GoBack"/>
+      <w:bookmarkEnd w:id="0"/>
+      <w:r>
+        <w:t xml:space="preserve"> MRU information on the cache. </w:t>
       </w:r>
     </w:p>
     <w:p>
@@ -199,7 +314,7 @@
         <mc:AlternateContent>
           <mc:Choice Requires="wps">
             <w:drawing>
-              <wp:anchor distT="0" distB="0" distL="114300" distR="114300" simplePos="0" relativeHeight="251663360" behindDoc="0" locked="0" layoutInCell="1" allowOverlap="1">
+              <wp:anchor distT="0" distB="0" distL="114300" distR="114300" simplePos="0" relativeHeight="251663360" behindDoc="0" locked="0" layoutInCell="1" allowOverlap="1" wp14:anchorId="508372C5" wp14:editId="5DD6E0EE">
                 <wp:simplePos x="0" y="0"/>
                 <wp:positionH relativeFrom="column">
                   <wp:posOffset>3215640</wp:posOffset>
@@ -273,7 +388,7 @@
           </mc:Choice>
           <mc:Fallback>
             <w:pict>
-              <v:rect id="Rectangle 6" o:spid="_x0000_s1026" style="position:absolute;margin-left:253.2pt;margin-top:.4pt;width:253.2pt;height:59.4pt;z-index:251663360;visibility:visible;mso-wrap-style:square;mso-wrap-distance-left:9pt;mso-wrap-distance-top:0;mso-wrap-distance-right:9pt;mso-wrap-distance-bottom:0;mso-position-horizontal:absolute;mso-position-horizontal-relative:text;mso-position-vertical:absolute;mso-position-vertical-relative:text;v-text-anchor:middle" o:gfxdata="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" fillcolor="#5b9bd5 [3204]" strokecolor="#1f4d78 [1604]" strokeweight="1pt">
+              <v:rect w14:anchorId="508372C5" id="Rectangle 6" o:spid="_x0000_s1026" style="position:absolute;margin-left:253.2pt;margin-top:.4pt;width:253.2pt;height:59.4pt;z-index:251663360;visibility:visible;mso-wrap-style:square;mso-wrap-distance-left:9pt;mso-wrap-distance-top:0;mso-wrap-distance-right:9pt;mso-wrap-distance-bottom:0;mso-position-horizontal:absolute;mso-position-horizontal-relative:text;mso-position-vertical:absolute;mso-position-vertical-relative:text;v-text-anchor:middle" o:gfxdata="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" fillcolor="#5b9bd5 [3204]" strokecolor="#1f4d78 [1604]" strokeweight="1pt">
                 <v:textbox>
                   <w:txbxContent>
                     <w:p>
@@ -304,7 +419,7 @@
         <mc:AlternateContent>
           <mc:Choice Requires="wps">
             <w:drawing>
-              <wp:anchor distT="0" distB="0" distL="114300" distR="114300" simplePos="0" relativeHeight="251659264" behindDoc="0" locked="0" layoutInCell="1" allowOverlap="1">
+              <wp:anchor distT="0" distB="0" distL="114300" distR="114300" simplePos="0" relativeHeight="251659264" behindDoc="0" locked="0" layoutInCell="1" allowOverlap="1" wp14:anchorId="178003D9" wp14:editId="25205933">
                 <wp:simplePos x="0" y="0"/>
                 <wp:positionH relativeFrom="margin">
                   <wp:align>left</wp:align>
@@ -378,7 +493,7 @@
           </mc:Choice>
           <mc:Fallback>
             <w:pict>
-              <v:rect id="Rectangle 2" o:spid="_x0000_s1027" style="position:absolute;margin-left:0;margin-top:.4pt;width:135.6pt;height:55.8pt;z-index:251659264;visibility:visible;mso-wrap-style:square;mso-wrap-distance-left:9pt;mso-wrap-distance-top:0;mso-wrap-distance-right:9pt;mso-wrap-distance-bottom:0;mso-position-horizontal:left;mso-position-horizontal-relative:margin;mso-position-vertical:absolute;mso-position-vertical-relative:text;v-text-anchor:middle" o:gfxdata="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" fillcolor="#5b9bd5 [3204]" strokecolor="#1f4d78 [1604]" strokeweight="1pt">
+              <v:rect w14:anchorId="178003D9" id="Rectangle 2" o:spid="_x0000_s1027" style="position:absolute;margin-left:0;margin-top:.4pt;width:135.6pt;height:55.8pt;z-index:251659264;visibility:visible;mso-wrap-style:square;mso-wrap-distance-left:9pt;mso-wrap-distance-top:0;mso-wrap-distance-right:9pt;mso-wrap-distance-bottom:0;mso-position-horizontal:left;mso-position-horizontal-relative:margin;mso-position-vertical:absolute;mso-position-vertical-relative:text;v-text-anchor:middle" o:gfxdata="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" fillcolor="#5b9bd5 [3204]" strokecolor="#1f4d78 [1604]" strokeweight="1pt">
                 <v:textbox>
                   <w:txbxContent>
                     <w:p>
@@ -415,7 +530,7 @@
         <mc:AlternateContent>
           <mc:Choice Requires="wps">
             <w:drawing>
-              <wp:anchor distT="0" distB="0" distL="114300" distR="114300" simplePos="0" relativeHeight="251662336" behindDoc="0" locked="0" layoutInCell="1" allowOverlap="1">
+              <wp:anchor distT="0" distB="0" distL="114300" distR="114300" simplePos="0" relativeHeight="251662336" behindDoc="0" locked="0" layoutInCell="1" allowOverlap="1" wp14:anchorId="650ACA4C" wp14:editId="69FFBE77">
                 <wp:simplePos x="0" y="0"/>
                 <wp:positionH relativeFrom="column">
                   <wp:posOffset>1790700</wp:posOffset>
@@ -490,7 +605,379 @@
         <mc:AlternateContent>
           <mc:Choice Requires="wps">
             <w:drawing>
-              <wp:anchor distT="0" distB="0" distL="114300" distR="114300" simplePos="0" relativeHeight="251669504" behindDoc="0" locked="0" layoutInCell="1" allowOverlap="1">
+              <wp:anchor distT="0" distB="0" distL="114300" distR="114300" simplePos="0" relativeHeight="251661312" behindDoc="0" locked="0" layoutInCell="1" allowOverlap="1" wp14:anchorId="247A720A" wp14:editId="0875B70A">
+                <wp:simplePos x="0" y="0"/>
+                <wp:positionH relativeFrom="column">
+                  <wp:posOffset>-318135</wp:posOffset>
+                </wp:positionH>
+                <wp:positionV relativeFrom="paragraph">
+                  <wp:posOffset>737235</wp:posOffset>
+                </wp:positionV>
+                <wp:extent cx="2141220" cy="1059180"/>
+                <wp:effectExtent l="0" t="0" r="11430" b="26670"/>
+                <wp:wrapNone/>
+                <wp:docPr id="4" name="Rectangle 4"/>
+                <wp:cNvGraphicFramePr/>
+                <a:graphic xmlns:a="http://schemas.openxmlformats.org/drawingml/2006/main">
+                  <a:graphicData uri="http://schemas.microsoft.com/office/word/2010/wordprocessingShape">
+                    <wps:wsp>
+                      <wps:cNvSpPr/>
+                      <wps:spPr>
+                        <a:xfrm>
+                          <a:off x="0" y="0"/>
+                          <a:ext cx="2141220" cy="1059180"/>
+                        </a:xfrm>
+                        <a:prstGeom prst="rect">
+                          <a:avLst/>
+                        </a:prstGeom>
+                      </wps:spPr>
+                      <wps:style>
+                        <a:lnRef idx="2">
+                          <a:schemeClr val="accent1">
+                            <a:shade val="50000"/>
+                          </a:schemeClr>
+                        </a:lnRef>
+                        <a:fillRef idx="1">
+                          <a:schemeClr val="accent1"/>
+                        </a:fillRef>
+                        <a:effectRef idx="0">
+                          <a:schemeClr val="accent1"/>
+                        </a:effectRef>
+                        <a:fontRef idx="minor">
+                          <a:schemeClr val="lt1"/>
+                        </a:fontRef>
+                      </wps:style>
+                      <wps:txbx>
+                        <w:txbxContent>
+                          <w:p>
+                            <w:pPr>
+                              <w:spacing w:line="240" w:lineRule="auto"/>
+                              <w:rPr>
+                                <w:b/>
+                                <w:sz w:val="24"/>
+                                <w:szCs w:val="24"/>
+                              </w:rPr>
+                            </w:pPr>
+                            <w:proofErr w:type="spellStart"/>
+                            <w:r>
+                              <w:rPr>
+                                <w:b/>
+                                <w:sz w:val="24"/>
+                                <w:szCs w:val="24"/>
+                              </w:rPr>
+                              <w:t>Iplc_sim_init</w:t>
+                            </w:r>
+                            <w:proofErr w:type="spellEnd"/>
+                            <w:r>
+                              <w:rPr>
+                                <w:b/>
+                                <w:sz w:val="24"/>
+                                <w:szCs w:val="24"/>
+                              </w:rPr>
+                              <w:t>:</w:t>
+                            </w:r>
+                          </w:p>
+                          <w:p>
+                            <w:pPr>
+                              <w:pStyle w:val="ListParagraph"/>
+                              <w:numPr>
+                                <w:ilvl w:val="0"/>
+                                <w:numId w:val="1"/>
+                              </w:numPr>
+                              <w:spacing w:line="240" w:lineRule="auto"/>
+                            </w:pPr>
+                            <w:r>
+                              <w:t>Allocate cache</w:t>
+                            </w:r>
+                          </w:p>
+                          <w:p>
+                            <w:pPr>
+                              <w:pStyle w:val="ListParagraph"/>
+                              <w:numPr>
+                                <w:ilvl w:val="0"/>
+                                <w:numId w:val="1"/>
+                              </w:numPr>
+                              <w:spacing w:line="240" w:lineRule="auto"/>
+                            </w:pPr>
+                            <w:r>
+                              <w:t xml:space="preserve">Perform checks </w:t>
+                            </w:r>
+                          </w:p>
+                          <w:p>
+                            <w:pPr>
+                              <w:pStyle w:val="ListParagraph"/>
+                              <w:numPr>
+                                <w:ilvl w:val="0"/>
+                                <w:numId w:val="1"/>
+                              </w:numPr>
+                              <w:spacing w:line="240" w:lineRule="auto"/>
+                            </w:pPr>
+                            <w:r>
+                              <w:t>Set associativity</w:t>
+                            </w:r>
+                          </w:p>
+                          <w:p>
+                            <w:pPr>
+                              <w:jc w:val="center"/>
+                            </w:pPr>
+                          </w:p>
+                        </w:txbxContent>
+                      </wps:txbx>
+                      <wps:bodyPr rot="0" spcFirstLastPara="0" vertOverflow="overflow" horzOverflow="overflow" vert="horz" wrap="square" lIns="91440" tIns="45720" rIns="91440" bIns="45720" numCol="1" spcCol="0" rtlCol="0" fromWordArt="0" anchor="ctr" anchorCtr="0" forceAA="0" compatLnSpc="1">
+                        <a:prstTxWarp prst="textNoShape">
+                          <a:avLst/>
+                        </a:prstTxWarp>
+                        <a:noAutofit/>
+                      </wps:bodyPr>
+                    </wps:wsp>
+                  </a:graphicData>
+                </a:graphic>
+                <wp14:sizeRelV relativeFrom="margin">
+                  <wp14:pctHeight>0</wp14:pctHeight>
+                </wp14:sizeRelV>
+              </wp:anchor>
+            </w:drawing>
+          </mc:Choice>
+          <mc:Fallback>
+            <w:pict>
+              <v:rect w14:anchorId="247A720A" id="Rectangle 4" o:spid="_x0000_s1028" style="position:absolute;margin-left:-25.05pt;margin-top:58.05pt;width:168.6pt;height:83.4pt;z-index:251661312;visibility:visible;mso-wrap-style:square;mso-height-percent:0;mso-wrap-distance-left:9pt;mso-wrap-distance-top:0;mso-wrap-distance-right:9pt;mso-wrap-distance-bottom:0;mso-position-horizontal:absolute;mso-position-horizontal-relative:text;mso-position-vertical:absolute;mso-position-vertical-relative:text;mso-height-percent:0;mso-height-relative:margin;v-text-anchor:middle" o:gfxdata="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" fillcolor="#5b9bd5 [3204]" strokecolor="#1f4d78 [1604]" strokeweight="1pt">
+                <v:textbox>
+                  <w:txbxContent>
+                    <w:p>
+                      <w:pPr>
+                        <w:spacing w:line="240" w:lineRule="auto"/>
+                        <w:rPr>
+                          <w:b/>
+                          <w:sz w:val="24"/>
+                          <w:szCs w:val="24"/>
+                        </w:rPr>
+                      </w:pPr>
+                      <w:proofErr w:type="spellStart"/>
+                      <w:r>
+                        <w:rPr>
+                          <w:b/>
+                          <w:sz w:val="24"/>
+                          <w:szCs w:val="24"/>
+                        </w:rPr>
+                        <w:t>Iplc_sim_init</w:t>
+                      </w:r>
+                      <w:proofErr w:type="spellEnd"/>
+                      <w:r>
+                        <w:rPr>
+                          <w:b/>
+                          <w:sz w:val="24"/>
+                          <w:szCs w:val="24"/>
+                        </w:rPr>
+                        <w:t>:</w:t>
+                      </w:r>
+                    </w:p>
+                    <w:p>
+                      <w:pPr>
+                        <w:pStyle w:val="ListParagraph"/>
+                        <w:numPr>
+                          <w:ilvl w:val="0"/>
+                          <w:numId w:val="1"/>
+                        </w:numPr>
+                        <w:spacing w:line="240" w:lineRule="auto"/>
+                      </w:pPr>
+                      <w:r>
+                        <w:t>Allocate cache</w:t>
+                      </w:r>
+                    </w:p>
+                    <w:p>
+                      <w:pPr>
+                        <w:pStyle w:val="ListParagraph"/>
+                        <w:numPr>
+                          <w:ilvl w:val="0"/>
+                          <w:numId w:val="1"/>
+                        </w:numPr>
+                        <w:spacing w:line="240" w:lineRule="auto"/>
+                      </w:pPr>
+                      <w:r>
+                        <w:t xml:space="preserve">Perform checks </w:t>
+                      </w:r>
+                    </w:p>
+                    <w:p>
+                      <w:pPr>
+                        <w:pStyle w:val="ListParagraph"/>
+                        <w:numPr>
+                          <w:ilvl w:val="0"/>
+                          <w:numId w:val="1"/>
+                        </w:numPr>
+                        <w:spacing w:line="240" w:lineRule="auto"/>
+                      </w:pPr>
+                      <w:r>
+                        <w:t>Set associativity</w:t>
+                      </w:r>
+                    </w:p>
+                    <w:p>
+                      <w:pPr>
+                        <w:jc w:val="center"/>
+                      </w:pPr>
+                    </w:p>
+                  </w:txbxContent>
+                </v:textbox>
+              </v:rect>
+            </w:pict>
+          </mc:Fallback>
+        </mc:AlternateContent>
+      </w:r>
+      <w:r>
+        <w:rPr>
+          <w:noProof/>
+        </w:rPr>
+        <mc:AlternateContent>
+          <mc:Choice Requires="wps">
+            <w:drawing>
+              <wp:anchor distT="0" distB="0" distL="114300" distR="114300" simplePos="0" relativeHeight="251660288" behindDoc="0" locked="0" layoutInCell="1" allowOverlap="1" wp14:anchorId="26FBA019" wp14:editId="1E39B208">
+                <wp:simplePos x="0" y="0"/>
+                <wp:positionH relativeFrom="column">
+                  <wp:posOffset>552450</wp:posOffset>
+                </wp:positionH>
+                <wp:positionV relativeFrom="paragraph">
+                  <wp:posOffset>230505</wp:posOffset>
+                </wp:positionV>
+                <wp:extent cx="83820" cy="438150"/>
+                <wp:effectExtent l="57150" t="0" r="30480" b="57150"/>
+                <wp:wrapNone/>
+                <wp:docPr id="3" name="Straight Arrow Connector 3"/>
+                <wp:cNvGraphicFramePr/>
+                <a:graphic xmlns:a="http://schemas.openxmlformats.org/drawingml/2006/main">
+                  <a:graphicData uri="http://schemas.microsoft.com/office/word/2010/wordprocessingShape">
+                    <wps:wsp>
+                      <wps:cNvCnPr/>
+                      <wps:spPr>
+                        <a:xfrm flipH="1">
+                          <a:off x="0" y="0"/>
+                          <a:ext cx="83820" cy="438150"/>
+                        </a:xfrm>
+                        <a:prstGeom prst="straightConnector1">
+                          <a:avLst/>
+                        </a:prstGeom>
+                        <a:ln>
+                          <a:tailEnd type="triangle"/>
+                        </a:ln>
+                      </wps:spPr>
+                      <wps:style>
+                        <a:lnRef idx="1">
+                          <a:schemeClr val="accent1"/>
+                        </a:lnRef>
+                        <a:fillRef idx="0">
+                          <a:schemeClr val="accent1"/>
+                        </a:fillRef>
+                        <a:effectRef idx="0">
+                          <a:schemeClr val="accent1"/>
+                        </a:effectRef>
+                        <a:fontRef idx="minor">
+                          <a:schemeClr val="tx1"/>
+                        </a:fontRef>
+                      </wps:style>
+                      <wps:bodyPr/>
+                    </wps:wsp>
+                  </a:graphicData>
+                </a:graphic>
+                <wp14:sizeRelH relativeFrom="margin">
+                  <wp14:pctWidth>0</wp14:pctWidth>
+                </wp14:sizeRelH>
+                <wp14:sizeRelV relativeFrom="margin">
+                  <wp14:pctHeight>0</wp14:pctHeight>
+                </wp14:sizeRelV>
+              </wp:anchor>
+            </w:drawing>
+          </mc:Choice>
+          <mc:Fallback>
+            <w:pict>
+              <v:shapetype w14:anchorId="1CEAC1C5" id="_x0000_t32" coordsize="21600,21600" o:spt="32" o:oned="t" path="m,l21600,21600e" filled="f">
+                <v:path arrowok="t" fillok="f" o:connecttype="none"/>
+                <o:lock v:ext="edit" shapetype="t"/>
+              </v:shapetype>
+              <v:shape id="Straight Arrow Connector 3" o:spid="_x0000_s1026" type="#_x0000_t32" style="position:absolute;margin-left:43.5pt;margin-top:18.15pt;width:6.6pt;height:34.5pt;flip:x;z-index:251660288;visibility:visible;mso-wrap-style:square;mso-width-percent:0;mso-height-percent:0;mso-wrap-distance-left:9pt;mso-wrap-distance-top:0;mso-wrap-distance-right:9pt;mso-wrap-distance-bottom:0;mso-position-horizontal:absolute;mso-position-horizontal-relative:text;mso-position-vertical:absolute;mso-position-vertical-relative:text;mso-width-percent:0;mso-height-percent:0;mso-width-relative:margin;mso-height-relative:margin" o:gfxdata="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" strokecolor="#5b9bd5 [3204]" strokeweight=".5pt">
+                <v:stroke endarrow="block" joinstyle="miter"/>
+              </v:shape>
+            </w:pict>
+          </mc:Fallback>
+        </mc:AlternateContent>
+      </w:r>
+      <w:r>
+        <w:rPr>
+          <w:noProof/>
+        </w:rPr>
+        <mc:AlternateContent>
+          <mc:Choice Requires="wps">
+            <w:drawing>
+              <wp:anchor distT="0" distB="0" distL="114300" distR="114300" simplePos="0" relativeHeight="251664384" behindDoc="0" locked="0" layoutInCell="1" allowOverlap="1" wp14:anchorId="266F934E" wp14:editId="2172EC3B">
+                <wp:simplePos x="0" y="0"/>
+                <wp:positionH relativeFrom="column">
+                  <wp:posOffset>4667250</wp:posOffset>
+                </wp:positionH>
+                <wp:positionV relativeFrom="paragraph">
+                  <wp:posOffset>259080</wp:posOffset>
+                </wp:positionV>
+                <wp:extent cx="47625" cy="304800"/>
+                <wp:effectExtent l="57150" t="0" r="47625" b="57150"/>
+                <wp:wrapNone/>
+                <wp:docPr id="7" name="Straight Arrow Connector 7"/>
+                <wp:cNvGraphicFramePr/>
+                <a:graphic xmlns:a="http://schemas.openxmlformats.org/drawingml/2006/main">
+                  <a:graphicData uri="http://schemas.microsoft.com/office/word/2010/wordprocessingShape">
+                    <wps:wsp>
+                      <wps:cNvCnPr/>
+                      <wps:spPr>
+                        <a:xfrm flipH="1">
+                          <a:off x="0" y="0"/>
+                          <a:ext cx="47625" cy="304800"/>
+                        </a:xfrm>
+                        <a:prstGeom prst="straightConnector1">
+                          <a:avLst/>
+                        </a:prstGeom>
+                        <a:ln>
+                          <a:tailEnd type="triangle"/>
+                        </a:ln>
+                      </wps:spPr>
+                      <wps:style>
+                        <a:lnRef idx="1">
+                          <a:schemeClr val="accent1"/>
+                        </a:lnRef>
+                        <a:fillRef idx="0">
+                          <a:schemeClr val="accent1"/>
+                        </a:fillRef>
+                        <a:effectRef idx="0">
+                          <a:schemeClr val="accent1"/>
+                        </a:effectRef>
+                        <a:fontRef idx="minor">
+                          <a:schemeClr val="tx1"/>
+                        </a:fontRef>
+                      </wps:style>
+                      <wps:bodyPr/>
+                    </wps:wsp>
+                  </a:graphicData>
+                </a:graphic>
+                <wp14:sizeRelH relativeFrom="margin">
+                  <wp14:pctWidth>0</wp14:pctWidth>
+                </wp14:sizeRelH>
+                <wp14:sizeRelV relativeFrom="margin">
+                  <wp14:pctHeight>0</wp14:pctHeight>
+                </wp14:sizeRelV>
+              </wp:anchor>
+            </w:drawing>
+          </mc:Choice>
+          <mc:Fallback>
+            <w:pict>
+              <v:shape w14:anchorId="2228A557" id="Straight Arrow Connector 7" o:spid="_x0000_s1026" type="#_x0000_t32" style="position:absolute;margin-left:367.5pt;margin-top:20.4pt;width:3.75pt;height:24pt;flip:x;z-index:251664384;visibility:visible;mso-wrap-style:square;mso-width-percent:0;mso-height-percent:0;mso-wrap-distance-left:9pt;mso-wrap-distance-top:0;mso-wrap-distance-right:9pt;mso-wrap-distance-bottom:0;mso-position-horizontal:absolute;mso-position-horizontal-relative:text;mso-position-vertical:absolute;mso-position-vertical-relative:text;mso-width-percent:0;mso-height-percent:0;mso-width-relative:margin;mso-height-relative:margin" o:gfxdata="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" strokecolor="#5b9bd5 [3204]" strokeweight=".5pt">
+                <v:stroke endarrow="block" joinstyle="miter"/>
+              </v:shape>
+            </w:pict>
+          </mc:Fallback>
+        </mc:AlternateContent>
+      </w:r>
+      <w:r>
+        <w:rPr>
+          <w:noProof/>
+        </w:rPr>
+        <mc:AlternateContent>
+          <mc:Choice Requires="wps">
+            <w:drawing>
+              <wp:anchor distT="0" distB="0" distL="114300" distR="114300" simplePos="0" relativeHeight="251669504" behindDoc="0" locked="0" layoutInCell="1" allowOverlap="1" wp14:anchorId="50DD658E" wp14:editId="588DD56C">
                 <wp:simplePos x="0" y="0"/>
                 <wp:positionH relativeFrom="column">
                   <wp:posOffset>4320540</wp:posOffset>
@@ -643,7 +1130,7 @@
           </mc:Choice>
           <mc:Fallback>
             <w:pict>
-              <v:rect id="Rectangle 12" o:spid="_x0000_s1028" style="position:absolute;margin-left:340.2pt;margin-top:190.35pt;width:187.2pt;height:103.8pt;z-index:251669504;visibility:visible;mso-wrap-style:square;mso-width-percent:0;mso-height-percent:0;mso-wrap-distance-left:9pt;mso-wrap-distance-top:0;mso-wrap-distance-right:9pt;mso-wrap-distance-bottom:0;mso-position-horizontal:absolute;mso-position-horizontal-relative:text;mso-position-vertical:absolute;mso-position-vertical-relative:text;mso-width-percent:0;mso-height-percent:0;mso-width-relative:margin;mso-height-relative:margin;v-text-anchor:middle" o:gfxdata="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" fillcolor="#5b9bd5 [3204]" strokecolor="#1f4d78 [1604]" strokeweight="1pt">
+              <v:rect w14:anchorId="50DD658E" id="Rectangle 12" o:spid="_x0000_s1029" style="position:absolute;margin-left:340.2pt;margin-top:190.35pt;width:187.2pt;height:103.8pt;z-index:251669504;visibility:visible;mso-wrap-style:square;mso-width-percent:0;mso-height-percent:0;mso-wrap-distance-left:9pt;mso-wrap-distance-top:0;mso-wrap-distance-right:9pt;mso-wrap-distance-bottom:0;mso-position-horizontal:absolute;mso-position-horizontal-relative:text;mso-position-vertical:absolute;mso-position-vertical-relative:text;mso-width-percent:0;mso-height-percent:0;mso-width-relative:margin;mso-height-relative:margin;v-text-anchor:middle" o:gfxdata="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" fillcolor="#5b9bd5 [3204]" strokecolor="#1f4d78 [1604]" strokeweight="1pt">
                 <v:textbox>
                   <w:txbxContent>
                     <w:p>
@@ -747,7 +1234,7 @@
         <mc:AlternateContent>
           <mc:Choice Requires="wps">
             <w:drawing>
-              <wp:anchor distT="0" distB="0" distL="114300" distR="114300" simplePos="0" relativeHeight="251668480" behindDoc="0" locked="0" layoutInCell="1" allowOverlap="1">
+              <wp:anchor distT="0" distB="0" distL="114300" distR="114300" simplePos="0" relativeHeight="251668480" behindDoc="0" locked="0" layoutInCell="1" allowOverlap="1" wp14:anchorId="54416C18" wp14:editId="6CDCC914">
                 <wp:simplePos x="0" y="0"/>
                 <wp:positionH relativeFrom="column">
                   <wp:posOffset>4747260</wp:posOffset>
@@ -813,7 +1300,7 @@
         <mc:AlternateContent>
           <mc:Choice Requires="wps">
             <w:drawing>
-              <wp:anchor distT="0" distB="0" distL="114300" distR="114300" simplePos="0" relativeHeight="251667456" behindDoc="0" locked="0" layoutInCell="1" allowOverlap="1">
+              <wp:anchor distT="0" distB="0" distL="114300" distR="114300" simplePos="0" relativeHeight="251667456" behindDoc="0" locked="0" layoutInCell="1" allowOverlap="1" wp14:anchorId="6345674E" wp14:editId="7E94A3E7">
                 <wp:simplePos x="0" y="0"/>
                 <wp:positionH relativeFrom="column">
                   <wp:posOffset>1379220</wp:posOffset>
@@ -946,7 +1433,7 @@
           </mc:Choice>
           <mc:Fallback>
             <w:pict>
-              <v:rect id="Rectangle 10" o:spid="_x0000_s1029" style="position:absolute;margin-left:108.6pt;margin-top:196.35pt;width:165pt;height:111pt;z-index:251667456;visibility:visible;mso-wrap-style:square;mso-width-percent:0;mso-height-percent:0;mso-wrap-distance-left:9pt;mso-wrap-distance-top:0;mso-wrap-distance-right:9pt;mso-wrap-distance-bottom:0;mso-position-horizontal:absolute;mso-position-horizontal-relative:text;mso-position-vertical:absolute;mso-position-vertical-relative:text;mso-width-percent:0;mso-height-percent:0;mso-width-relative:margin;mso-height-relative:margin;v-text-anchor:middle" o:gfxdata="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" fillcolor="#5b9bd5 [3204]" strokecolor="#1f4d78 [1604]" strokeweight="1pt">
+              <v:rect w14:anchorId="6345674E" id="Rectangle 10" o:spid="_x0000_s1030" style="position:absolute;margin-left:108.6pt;margin-top:196.35pt;width:165pt;height:111pt;z-index:251667456;visibility:visible;mso-wrap-style:square;mso-width-percent:0;mso-height-percent:0;mso-wrap-distance-left:9pt;mso-wrap-distance-top:0;mso-wrap-distance-right:9pt;mso-wrap-distance-bottom:0;mso-position-horizontal:absolute;mso-position-horizontal-relative:text;mso-position-vertical:absolute;mso-position-vertical-relative:text;mso-width-percent:0;mso-height-percent:0;mso-width-relative:margin;mso-height-relative:margin;v-text-anchor:middle" o:gfxdata="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" fillcolor="#5b9bd5 [3204]" strokecolor="#1f4d78 [1604]" strokeweight="1pt">
                 <v:textbox>
                   <w:txbxContent>
                     <w:p>
@@ -1030,7 +1517,7 @@
         <mc:AlternateContent>
           <mc:Choice Requires="wps">
             <w:drawing>
-              <wp:anchor distT="0" distB="0" distL="114300" distR="114300" simplePos="0" relativeHeight="251666432" behindDoc="0" locked="0" layoutInCell="1" allowOverlap="1">
+              <wp:anchor distT="0" distB="0" distL="114300" distR="114300" simplePos="0" relativeHeight="251666432" behindDoc="0" locked="0" layoutInCell="1" allowOverlap="1" wp14:anchorId="783586A3" wp14:editId="387B0A42">
                 <wp:simplePos x="0" y="0"/>
                 <wp:positionH relativeFrom="column">
                   <wp:posOffset>3253740</wp:posOffset>
@@ -1082,7 +1569,7 @@
           </mc:Choice>
           <mc:Fallback>
             <w:pict>
-              <v:shape w14:anchorId="442C5D11" id="Straight Arrow Connector 9" o:spid="_x0000_s1026" type="#_x0000_t32" style="position:absolute;margin-left:256.2pt;margin-top:161.55pt;width:57.6pt;height:31.2pt;flip:x;z-index:251666432;visibility:visible;mso-wrap-style:square;mso-wrap-distance-left:9pt;mso-wrap-distance-top:0;mso-wrap-distance-right:9pt;mso-wrap-distance-bottom:0;mso-position-horizontal:absolute;mso-position-horizontal-relative:text;mso-position-vertical:absolute;mso-position-vertical-relative:text" o:gfxdata="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" strokecolor="#5b9bd5 [3204]" strokeweight=".5pt">
+              <v:shape w14:anchorId="28ADA46C" id="Straight Arrow Connector 9" o:spid="_x0000_s1026" type="#_x0000_t32" style="position:absolute;margin-left:256.2pt;margin-top:161.55pt;width:57.6pt;height:31.2pt;flip:x;z-index:251666432;visibility:visible;mso-wrap-style:square;mso-wrap-distance-left:9pt;mso-wrap-distance-top:0;mso-wrap-distance-right:9pt;mso-wrap-distance-bottom:0;mso-position-horizontal:absolute;mso-position-horizontal-relative:text;mso-position-vertical:absolute;mso-position-vertical-relative:text" o:gfxdata="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" strokecolor="#5b9bd5 [3204]" strokeweight=".5pt">
                 <v:stroke endarrow="block" joinstyle="miter"/>
               </v:shape>
             </w:pict>
@@ -1096,7 +1583,7 @@
         <mc:AlternateContent>
           <mc:Choice Requires="wps">
             <w:drawing>
-              <wp:anchor distT="0" distB="0" distL="114300" distR="114300" simplePos="0" relativeHeight="251665408" behindDoc="0" locked="0" layoutInCell="1" allowOverlap="1">
+              <wp:anchor distT="0" distB="0" distL="114300" distR="114300" simplePos="0" relativeHeight="251665408" behindDoc="0" locked="0" layoutInCell="1" allowOverlap="1" wp14:anchorId="04A02A17" wp14:editId="0F7B6CC8">
                 <wp:simplePos x="0" y="0"/>
                 <wp:positionH relativeFrom="margin">
                   <wp:align>right</wp:align>
@@ -1178,11 +1665,7 @@
                               <w:spacing w:line="240" w:lineRule="auto"/>
                             </w:pPr>
                             <w:r>
-                              <w:t>Check if address</w:t>
-                            </w:r>
-                            <w:bookmarkStart w:id="0" w:name="_GoBack"/>
-                            <w:r>
-                              <w:t xml:space="preserve"> is in cache</w:t>
+                              <w:t>Check if address is in cache</w:t>
                             </w:r>
                           </w:p>
                           <w:p>
@@ -1211,7 +1694,6 @@
                               <w:t>Call appropriate function</w:t>
                             </w:r>
                           </w:p>
-                          <w:bookmarkEnd w:id="0"/>
                           <w:p>
                             <w:pPr>
                               <w:jc w:val="center"/>
@@ -1239,7 +1721,7 @@
           </mc:Choice>
           <mc:Fallback>
             <w:pict>
-              <v:rect id="Rectangle 8" o:spid="_x0000_s1030" style="position:absolute;margin-left:122.2pt;margin-top:51.15pt;width:173.4pt;height:108pt;z-index:251665408;visibility:visible;mso-wrap-style:square;mso-width-percent:0;mso-height-percent:0;mso-wrap-distance-left:9pt;mso-wrap-distance-top:0;mso-wrap-distance-right:9pt;mso-wrap-distance-bottom:0;mso-position-horizontal:right;mso-position-horizontal-relative:margin;mso-position-vertical:absolute;mso-position-vertical-relative:text;mso-width-percent:0;mso-height-percent:0;mso-width-relative:margin;mso-height-relative:margin;v-text-anchor:middle" o:gfxdata="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" fillcolor="#5b9bd5 [3204]" strokecolor="#1f4d78 [1604]" strokeweight="1pt">
+              <v:rect w14:anchorId="04A02A17" id="Rectangle 8" o:spid="_x0000_s1031" style="position:absolute;margin-left:122.2pt;margin-top:51.15pt;width:173.4pt;height:108pt;z-index:251665408;visibility:visible;mso-wrap-style:square;mso-width-percent:0;mso-height-percent:0;mso-wrap-distance-left:9pt;mso-wrap-distance-top:0;mso-wrap-distance-right:9pt;mso-wrap-distance-bottom:0;mso-position-horizontal:right;mso-position-horizontal-relative:margin;mso-position-vertical:absolute;mso-position-vertical-relative:text;mso-width-percent:0;mso-height-percent:0;mso-width-relative:margin;mso-height-relative:margin;v-text-anchor:middle" o:gfxdata="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" fillcolor="#5b9bd5 [3204]" strokecolor="#1f4d78 [1604]" strokeweight="1pt">
                 <v:textbox>
                   <w:txbxContent>
                     <w:p>
@@ -1280,11 +1762,7 @@
                         <w:spacing w:line="240" w:lineRule="auto"/>
                       </w:pPr>
                       <w:r>
-                        <w:t>Check if address</w:t>
-                      </w:r>
-                      <w:bookmarkStart w:id="1" w:name="_GoBack"/>
-                      <w:r>
-                        <w:t xml:space="preserve"> is in cache</w:t>
+                        <w:t>Check if address is in cache</w:t>
                       </w:r>
                     </w:p>
                     <w:p>
@@ -1313,7 +1791,6 @@
                         <w:t>Call appropriate function</w:t>
                       </w:r>
                     </w:p>
-                    <w:bookmarkEnd w:id="1"/>
                     <w:p>
                       <w:pPr>
                         <w:jc w:val="center"/>
@@ -1327,362 +1804,6 @@
           </mc:Fallback>
         </mc:AlternateContent>
       </w:r>
-      <w:r>
-        <w:rPr>
-          <w:noProof/>
-        </w:rPr>
-        <mc:AlternateContent>
-          <mc:Choice Requires="wps">
-            <w:drawing>
-              <wp:anchor distT="0" distB="0" distL="114300" distR="114300" simplePos="0" relativeHeight="251664384" behindDoc="0" locked="0" layoutInCell="1" allowOverlap="1">
-                <wp:simplePos x="0" y="0"/>
-                <wp:positionH relativeFrom="column">
-                  <wp:posOffset>4716780</wp:posOffset>
-                </wp:positionH>
-                <wp:positionV relativeFrom="paragraph">
-                  <wp:posOffset>260985</wp:posOffset>
-                </wp:positionV>
-                <wp:extent cx="0" cy="411480"/>
-                <wp:effectExtent l="76200" t="0" r="57150" b="64770"/>
-                <wp:wrapNone/>
-                <wp:docPr id="7" name="Straight Arrow Connector 7"/>
-                <wp:cNvGraphicFramePr/>
-                <a:graphic xmlns:a="http://schemas.openxmlformats.org/drawingml/2006/main">
-                  <a:graphicData uri="http://schemas.microsoft.com/office/word/2010/wordprocessingShape">
-                    <wps:wsp>
-                      <wps:cNvCnPr/>
-                      <wps:spPr>
-                        <a:xfrm>
-                          <a:off x="0" y="0"/>
-                          <a:ext cx="0" cy="411480"/>
-                        </a:xfrm>
-                        <a:prstGeom prst="straightConnector1">
-                          <a:avLst/>
-                        </a:prstGeom>
-                        <a:ln>
-                          <a:tailEnd type="triangle"/>
-                        </a:ln>
-                      </wps:spPr>
-                      <wps:style>
-                        <a:lnRef idx="1">
-                          <a:schemeClr val="accent1"/>
-                        </a:lnRef>
-                        <a:fillRef idx="0">
-                          <a:schemeClr val="accent1"/>
-                        </a:fillRef>
-                        <a:effectRef idx="0">
-                          <a:schemeClr val="accent1"/>
-                        </a:effectRef>
-                        <a:fontRef idx="minor">
-                          <a:schemeClr val="tx1"/>
-                        </a:fontRef>
-                      </wps:style>
-                      <wps:bodyPr/>
-                    </wps:wsp>
-                  </a:graphicData>
-                </a:graphic>
-              </wp:anchor>
-            </w:drawing>
-          </mc:Choice>
-          <mc:Fallback>
-            <w:pict>
-              <v:shape w14:anchorId="0E8725B1" id="Straight Arrow Connector 7" o:spid="_x0000_s1026" type="#_x0000_t32" style="position:absolute;margin-left:371.4pt;margin-top:20.55pt;width:0;height:32.4pt;z-index:251664384;visibility:visible;mso-wrap-style:square;mso-wrap-distance-left:9pt;mso-wrap-distance-top:0;mso-wrap-distance-right:9pt;mso-wrap-distance-bottom:0;mso-position-horizontal:absolute;mso-position-horizontal-relative:text;mso-position-vertical:absolute;mso-position-vertical-relative:text" o:gfxdata="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" strokecolor="#5b9bd5 [3204]" strokeweight=".5pt">
-                <v:stroke endarrow="block" joinstyle="miter"/>
-              </v:shape>
-            </w:pict>
-          </mc:Fallback>
-        </mc:AlternateContent>
-      </w:r>
-      <w:r>
-        <w:rPr>
-          <w:noProof/>
-        </w:rPr>
-        <mc:AlternateContent>
-          <mc:Choice Requires="wps">
-            <w:drawing>
-              <wp:anchor distT="0" distB="0" distL="114300" distR="114300" simplePos="0" relativeHeight="251661312" behindDoc="0" locked="0" layoutInCell="1" allowOverlap="1">
-                <wp:simplePos x="0" y="0"/>
-                <wp:positionH relativeFrom="column">
-                  <wp:posOffset>-822960</wp:posOffset>
-                </wp:positionH>
-                <wp:positionV relativeFrom="paragraph">
-                  <wp:posOffset>870585</wp:posOffset>
-                </wp:positionV>
-                <wp:extent cx="2141220" cy="1059180"/>
-                <wp:effectExtent l="0" t="0" r="11430" b="26670"/>
-                <wp:wrapNone/>
-                <wp:docPr id="4" name="Rectangle 4"/>
-                <wp:cNvGraphicFramePr/>
-                <a:graphic xmlns:a="http://schemas.openxmlformats.org/drawingml/2006/main">
-                  <a:graphicData uri="http://schemas.microsoft.com/office/word/2010/wordprocessingShape">
-                    <wps:wsp>
-                      <wps:cNvSpPr/>
-                      <wps:spPr>
-                        <a:xfrm>
-                          <a:off x="0" y="0"/>
-                          <a:ext cx="2141220" cy="1059180"/>
-                        </a:xfrm>
-                        <a:prstGeom prst="rect">
-                          <a:avLst/>
-                        </a:prstGeom>
-                      </wps:spPr>
-                      <wps:style>
-                        <a:lnRef idx="2">
-                          <a:schemeClr val="accent1">
-                            <a:shade val="50000"/>
-                          </a:schemeClr>
-                        </a:lnRef>
-                        <a:fillRef idx="1">
-                          <a:schemeClr val="accent1"/>
-                        </a:fillRef>
-                        <a:effectRef idx="0">
-                          <a:schemeClr val="accent1"/>
-                        </a:effectRef>
-                        <a:fontRef idx="minor">
-                          <a:schemeClr val="lt1"/>
-                        </a:fontRef>
-                      </wps:style>
-                      <wps:txbx>
-                        <w:txbxContent>
-                          <w:p>
-                            <w:pPr>
-                              <w:spacing w:line="240" w:lineRule="auto"/>
-                              <w:rPr>
-                                <w:b/>
-                                <w:sz w:val="24"/>
-                                <w:szCs w:val="24"/>
-                              </w:rPr>
-                            </w:pPr>
-                            <w:proofErr w:type="spellStart"/>
-                            <w:r>
-                              <w:rPr>
-                                <w:b/>
-                                <w:sz w:val="24"/>
-                                <w:szCs w:val="24"/>
-                              </w:rPr>
-                              <w:t>Iplc_sim_init</w:t>
-                            </w:r>
-                            <w:proofErr w:type="spellEnd"/>
-                            <w:r>
-                              <w:rPr>
-                                <w:b/>
-                                <w:sz w:val="24"/>
-                                <w:szCs w:val="24"/>
-                              </w:rPr>
-                              <w:t>:</w:t>
-                            </w:r>
-                          </w:p>
-                          <w:p>
-                            <w:pPr>
-                              <w:pStyle w:val="ListParagraph"/>
-                              <w:numPr>
-                                <w:ilvl w:val="0"/>
-                                <w:numId w:val="1"/>
-                              </w:numPr>
-                              <w:spacing w:line="240" w:lineRule="auto"/>
-                            </w:pPr>
-                            <w:r>
-                              <w:t>Allocate cache</w:t>
-                            </w:r>
-                          </w:p>
-                          <w:p>
-                            <w:pPr>
-                              <w:pStyle w:val="ListParagraph"/>
-                              <w:numPr>
-                                <w:ilvl w:val="0"/>
-                                <w:numId w:val="1"/>
-                              </w:numPr>
-                              <w:spacing w:line="240" w:lineRule="auto"/>
-                            </w:pPr>
-                            <w:r>
-                              <w:t xml:space="preserve">Perform checks </w:t>
-                            </w:r>
-                          </w:p>
-                          <w:p>
-                            <w:pPr>
-                              <w:pStyle w:val="ListParagraph"/>
-                              <w:numPr>
-                                <w:ilvl w:val="0"/>
-                                <w:numId w:val="1"/>
-                              </w:numPr>
-                              <w:spacing w:line="240" w:lineRule="auto"/>
-                            </w:pPr>
-                            <w:r>
-                              <w:t>Set associativity</w:t>
-                            </w:r>
-                          </w:p>
-                          <w:p>
-                            <w:pPr>
-                              <w:jc w:val="center"/>
-                            </w:pPr>
-                          </w:p>
-                        </w:txbxContent>
-                      </wps:txbx>
-                      <wps:bodyPr rot="0" spcFirstLastPara="0" vertOverflow="overflow" horzOverflow="overflow" vert="horz" wrap="square" lIns="91440" tIns="45720" rIns="91440" bIns="45720" numCol="1" spcCol="0" rtlCol="0" fromWordArt="0" anchor="ctr" anchorCtr="0" forceAA="0" compatLnSpc="1">
-                        <a:prstTxWarp prst="textNoShape">
-                          <a:avLst/>
-                        </a:prstTxWarp>
-                        <a:noAutofit/>
-                      </wps:bodyPr>
-                    </wps:wsp>
-                  </a:graphicData>
-                </a:graphic>
-                <wp14:sizeRelV relativeFrom="margin">
-                  <wp14:pctHeight>0</wp14:pctHeight>
-                </wp14:sizeRelV>
-              </wp:anchor>
-            </w:drawing>
-          </mc:Choice>
-          <mc:Fallback>
-            <w:pict>
-              <v:rect id="Rectangle 4" o:spid="_x0000_s1031" style="position:absolute;margin-left:-64.8pt;margin-top:68.55pt;width:168.6pt;height:83.4pt;z-index:251661312;visibility:visible;mso-wrap-style:square;mso-height-percent:0;mso-wrap-distance-left:9pt;mso-wrap-distance-top:0;mso-wrap-distance-right:9pt;mso-wrap-distance-bottom:0;mso-position-horizontal:absolute;mso-position-horizontal-relative:text;mso-position-vertical:absolute;mso-position-vertical-relative:text;mso-height-percent:0;mso-height-relative:margin;v-text-anchor:middle" o:gfxdata="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" fillcolor="#5b9bd5 [3204]" strokecolor="#1f4d78 [1604]" strokeweight="1pt">
-                <v:textbox>
-                  <w:txbxContent>
-                    <w:p>
-                      <w:pPr>
-                        <w:spacing w:line="240" w:lineRule="auto"/>
-                        <w:rPr>
-                          <w:b/>
-                          <w:sz w:val="24"/>
-                          <w:szCs w:val="24"/>
-                        </w:rPr>
-                      </w:pPr>
-                      <w:proofErr w:type="spellStart"/>
-                      <w:r>
-                        <w:rPr>
-                          <w:b/>
-                          <w:sz w:val="24"/>
-                          <w:szCs w:val="24"/>
-                        </w:rPr>
-                        <w:t>Iplc_sim_init</w:t>
-                      </w:r>
-                      <w:proofErr w:type="spellEnd"/>
-                      <w:r>
-                        <w:rPr>
-                          <w:b/>
-                          <w:sz w:val="24"/>
-                          <w:szCs w:val="24"/>
-                        </w:rPr>
-                        <w:t>:</w:t>
-                      </w:r>
-                    </w:p>
-                    <w:p>
-                      <w:pPr>
-                        <w:pStyle w:val="ListParagraph"/>
-                        <w:numPr>
-                          <w:ilvl w:val="0"/>
-                          <w:numId w:val="1"/>
-                        </w:numPr>
-                        <w:spacing w:line="240" w:lineRule="auto"/>
-                      </w:pPr>
-                      <w:r>
-                        <w:t>Allocate cache</w:t>
-                      </w:r>
-                    </w:p>
-                    <w:p>
-                      <w:pPr>
-                        <w:pStyle w:val="ListParagraph"/>
-                        <w:numPr>
-                          <w:ilvl w:val="0"/>
-                          <w:numId w:val="1"/>
-                        </w:numPr>
-                        <w:spacing w:line="240" w:lineRule="auto"/>
-                      </w:pPr>
-                      <w:r>
-                        <w:t xml:space="preserve">Perform checks </w:t>
-                      </w:r>
-                    </w:p>
-                    <w:p>
-                      <w:pPr>
-                        <w:pStyle w:val="ListParagraph"/>
-                        <w:numPr>
-                          <w:ilvl w:val="0"/>
-                          <w:numId w:val="1"/>
-                        </w:numPr>
-                        <w:spacing w:line="240" w:lineRule="auto"/>
-                      </w:pPr>
-                      <w:r>
-                        <w:t>Set associativity</w:t>
-                      </w:r>
-                    </w:p>
-                    <w:p>
-                      <w:pPr>
-                        <w:jc w:val="center"/>
-                      </w:pPr>
-                    </w:p>
-                  </w:txbxContent>
-                </v:textbox>
-              </v:rect>
-            </w:pict>
-          </mc:Fallback>
-        </mc:AlternateContent>
-      </w:r>
-      <w:r>
-        <w:rPr>
-          <w:noProof/>
-        </w:rPr>
-        <mc:AlternateContent>
-          <mc:Choice Requires="wps">
-            <w:drawing>
-              <wp:anchor distT="0" distB="0" distL="114300" distR="114300" simplePos="0" relativeHeight="251660288" behindDoc="0" locked="0" layoutInCell="1" allowOverlap="1">
-                <wp:simplePos x="0" y="0"/>
-                <wp:positionH relativeFrom="column">
-                  <wp:posOffset>-182880</wp:posOffset>
-                </wp:positionH>
-                <wp:positionV relativeFrom="paragraph">
-                  <wp:posOffset>215265</wp:posOffset>
-                </wp:positionV>
-                <wp:extent cx="236220" cy="647700"/>
-                <wp:effectExtent l="38100" t="0" r="30480" b="57150"/>
-                <wp:wrapNone/>
-                <wp:docPr id="3" name="Straight Arrow Connector 3"/>
-                <wp:cNvGraphicFramePr/>
-                <a:graphic xmlns:a="http://schemas.openxmlformats.org/drawingml/2006/main">
-                  <a:graphicData uri="http://schemas.microsoft.com/office/word/2010/wordprocessingShape">
-                    <wps:wsp>
-                      <wps:cNvCnPr/>
-                      <wps:spPr>
-                        <a:xfrm flipH="1">
-                          <a:off x="0" y="0"/>
-                          <a:ext cx="236220" cy="647700"/>
-                        </a:xfrm>
-                        <a:prstGeom prst="straightConnector1">
-                          <a:avLst/>
-                        </a:prstGeom>
-                        <a:ln>
-                          <a:tailEnd type="triangle"/>
-                        </a:ln>
-                      </wps:spPr>
-                      <wps:style>
-                        <a:lnRef idx="1">
-                          <a:schemeClr val="accent1"/>
-                        </a:lnRef>
-                        <a:fillRef idx="0">
-                          <a:schemeClr val="accent1"/>
-                        </a:fillRef>
-                        <a:effectRef idx="0">
-                          <a:schemeClr val="accent1"/>
-                        </a:effectRef>
-                        <a:fontRef idx="minor">
-                          <a:schemeClr val="tx1"/>
-                        </a:fontRef>
-                      </wps:style>
-                      <wps:bodyPr/>
-                    </wps:wsp>
-                  </a:graphicData>
-                </a:graphic>
-              </wp:anchor>
-            </w:drawing>
-          </mc:Choice>
-          <mc:Fallback>
-            <w:pict>
-              <v:shape w14:anchorId="5CA5FF44" id="Straight Arrow Connector 3" o:spid="_x0000_s1026" type="#_x0000_t32" style="position:absolute;margin-left:-14.4pt;margin-top:16.95pt;width:18.6pt;height:51pt;flip:x;z-index:251660288;visibility:visible;mso-wrap-style:square;mso-wrap-distance-left:9pt;mso-wrap-distance-top:0;mso-wrap-distance-right:9pt;mso-wrap-distance-bottom:0;mso-position-horizontal:absolute;mso-position-horizontal-relative:text;mso-position-vertical:absolute;mso-position-vertical-relative:text" o:gfxdata="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" strokecolor="#5b9bd5 [3204]" strokeweight=".5pt">
-                <v:stroke endarrow="block" joinstyle="miter"/>
-              </v:shape>
-            </w:pict>
-          </mc:Fallback>
-        </mc:AlternateContent>
-      </w:r>
     </w:p>
     <w:sectPr>
       <w:pgSz w:w="12240" w:h="15840"/>
@@ -1695,7 +1816,7 @@
 </file>
 
 <file path=word/numbering.xml><?xml version="1.0" encoding="utf-8"?>
-<w:numbering xmlns:wpc="http://schemas.microsoft.com/office/word/2010/wordprocessingCanvas" xmlns:cx="http://schemas.microsoft.com/office/drawing/2014/chartex" xmlns:cx1="http://schemas.microsoft.com/office/drawing/2015/9/8/chartex" xmlns:mc="http://schemas.openxmlformats.org/markup-compatibility/2006" xmlns:o="urn:schemas-microsoft-com:office:office" xmlns:r="http://schemas.openxmlformats.org/officeDocument/2006/relationships" xmlns:m="http://schemas.openxmlformats.org/officeDocument/2006/math" xmlns:v="urn:schemas-microsoft-com:vml" xmlns:wp14="http://schemas.microsoft.com/office/word/2010/wordprocessingDrawing" xmlns:wp="http://schemas.openxmlformats.org/drawingml/2006/wordprocessingDrawing" xmlns:w10="urn:schemas-microsoft-com:office:word" xmlns:w="http://schemas.openxmlformats.org/wordprocessingml/2006/main" xmlns:w14="http://schemas.microsoft.com/office/word/2010/wordml" xmlns:w15="http://schemas.microsoft.com/office/word/2012/wordml" xmlns:w16se="http://schemas.microsoft.com/office/word/2015/wordml/symex" xmlns:wpg="http://schemas.microsoft.com/office/word/2010/wordprocessingGroup" xmlns:wpi="http://schemas.microsoft.com/office/word/2010/wordprocessingInk" xmlns:wne="http://schemas.microsoft.com/office/word/2006/wordml" xmlns:wps="http://schemas.microsoft.com/office/word/2010/wordprocessingShape" mc:Ignorable="w14 w15 w16se wp14">
+<w:numbering xmlns:wpc="http://schemas.microsoft.com/office/word/2010/wordprocessingCanvas" xmlns:cx="http://schemas.microsoft.com/office/drawing/2014/chartex" xmlns:cx1="http://schemas.microsoft.com/office/drawing/2015/9/8/chartex" xmlns:cx2="http://schemas.microsoft.com/office/drawing/2015/10/21/chartex" xmlns:cx3="http://schemas.microsoft.com/office/drawing/2016/5/9/chartex" xmlns:cx4="http://schemas.microsoft.com/office/drawing/2016/5/10/chartex" xmlns:cx5="http://schemas.microsoft.com/office/drawing/2016/5/11/chartex" xmlns:cx6="http://schemas.microsoft.com/office/drawing/2016/5/12/chartex" xmlns:cx7="http://schemas.microsoft.com/office/drawing/2016/5/13/chartex" xmlns:cx8="http://schemas.microsoft.com/office/drawing/2016/5/14/chartex" xmlns:mc="http://schemas.openxmlformats.org/markup-compatibility/2006" xmlns:aink="http://schemas.microsoft.com/office/drawing/2016/ink" xmlns:am3d="http://schemas.microsoft.com/office/drawing/2017/model3d" xmlns:o="urn:schemas-microsoft-com:office:office" xmlns:r="http://schemas.openxmlformats.org/officeDocument/2006/relationships" xmlns:m="http://schemas.openxmlformats.org/officeDocument/2006/math" xmlns:v="urn:schemas-microsoft-com:vml" xmlns:wp14="http://schemas.microsoft.com/office/word/2010/wordprocessingDrawing" xmlns:wp="http://schemas.openxmlformats.org/drawingml/2006/wordprocessingDrawing" xmlns:w10="urn:schemas-microsoft-com:office:word" xmlns:w="http://schemas.openxmlformats.org/wordprocessingml/2006/main" xmlns:w14="http://schemas.microsoft.com/office/word/2010/wordml" xmlns:w15="http://schemas.microsoft.com/office/word/2012/wordml" xmlns:w16cid="http://schemas.microsoft.com/office/word/2016/wordml/cid" xmlns:w16se="http://schemas.microsoft.com/office/word/2015/wordml/symex" xmlns:wpg="http://schemas.microsoft.com/office/word/2010/wordprocessingGroup" xmlns:wpi="http://schemas.microsoft.com/office/word/2010/wordprocessingInk" xmlns:wne="http://schemas.microsoft.com/office/word/2006/wordml" xmlns:wps="http://schemas.microsoft.com/office/word/2010/wordprocessingShape" mc:Ignorable="w14 w15 w16se w16cid wp14">
   <w:abstractNum w:abstractNumId="0" w15:restartNumberingAfterBreak="0">
     <w:nsid w:val="03226FF1"/>
     <w:multiLevelType w:val="hybridMultilevel"/>
@@ -2160,7 +2281,7 @@
 </file>
 
 <file path=word/styles.xml><?xml version="1.0" encoding="utf-8"?>
-<w:styles xmlns:mc="http://schemas.openxmlformats.org/markup-compatibility/2006" xmlns:r="http://schemas.openxmlformats.org/officeDocument/2006/relationships" xmlns:w="http://schemas.openxmlformats.org/wordprocessingml/2006/main" xmlns:w14="http://schemas.microsoft.com/office/word/2010/wordml" xmlns:w15="http://schemas.microsoft.com/office/word/2012/wordml" xmlns:w16se="http://schemas.microsoft.com/office/word/2015/wordml/symex" mc:Ignorable="w14 w15 w16se">
+<w:styles xmlns:mc="http://schemas.openxmlformats.org/markup-compatibility/2006" xmlns:r="http://schemas.openxmlformats.org/officeDocument/2006/relationships" xmlns:w="http://schemas.openxmlformats.org/wordprocessingml/2006/main" xmlns:w14="http://schemas.microsoft.com/office/word/2010/wordml" xmlns:w15="http://schemas.microsoft.com/office/word/2012/wordml" xmlns:w16cid="http://schemas.microsoft.com/office/word/2016/wordml/cid" xmlns:w16se="http://schemas.microsoft.com/office/word/2015/wordml/symex" mc:Ignorable="w14 w15 w16se w16cid">
   <w:docDefaults>
     <w:rPrDefault>
       <w:rPr>
@@ -2176,7 +2297,7 @@
       </w:pPr>
     </w:pPrDefault>
   </w:docDefaults>
-  <w:latentStyles w:defLockedState="0" w:defUIPriority="99" w:defSemiHidden="0" w:defUnhideWhenUsed="0" w:defQFormat="0" w:count="371">
+  <w:latentStyles w:defLockedState="0" w:defUIPriority="99" w:defSemiHidden="0" w:defUnhideWhenUsed="0" w:defQFormat="0" w:count="375">
     <w:lsdException w:name="Normal" w:uiPriority="0" w:qFormat="1"/>
     <w:lsdException w:name="heading 1" w:uiPriority="9" w:qFormat="1"/>
     <w:lsdException w:name="heading 2" w:semiHidden="1" w:uiPriority="9" w:unhideWhenUsed="1" w:qFormat="1"/>
@@ -2282,7 +2403,6 @@
     <w:lsdException w:name="HTML Sample" w:semiHidden="1" w:unhideWhenUsed="1"/>
     <w:lsdException w:name="HTML Typewriter" w:semiHidden="1" w:unhideWhenUsed="1"/>
     <w:lsdException w:name="HTML Variable" w:semiHidden="1" w:unhideWhenUsed="1"/>
-    <w:lsdException w:name="Normal Table" w:semiHidden="1" w:unhideWhenUsed="1"/>
     <w:lsdException w:name="annotation subject" w:semiHidden="1" w:unhideWhenUsed="1"/>
     <w:lsdException w:name="No List" w:semiHidden="1" w:unhideWhenUsed="1"/>
     <w:lsdException w:name="Outline List 1" w:semiHidden="1" w:unhideWhenUsed="1"/>
@@ -2326,10 +2446,8 @@
     <w:lsdException w:name="Table Elegant" w:semiHidden="1" w:unhideWhenUsed="1"/>
     <w:lsdException w:name="Table Professional" w:semiHidden="1" w:unhideWhenUsed="1"/>
     <w:lsdException w:name="Table Subtle 1" w:semiHidden="1" w:unhideWhenUsed="1"/>
-    <w:lsdException w:name="Table Subtle 2" w:semiHidden="1" w:unhideWhenUsed="1"/>
     <w:lsdException w:name="Table Web 1" w:semiHidden="1" w:unhideWhenUsed="1"/>
     <w:lsdException w:name="Table Web 2" w:semiHidden="1" w:unhideWhenUsed="1"/>
-    <w:lsdException w:name="Table Web 3" w:semiHidden="1" w:unhideWhenUsed="1"/>
     <w:lsdException w:name="Balloon Text" w:semiHidden="1" w:unhideWhenUsed="1"/>
     <w:lsdException w:name="Table Grid" w:uiPriority="39"/>
     <w:lsdException w:name="Table Theme" w:semiHidden="1" w:unhideWhenUsed="1"/>
@@ -2548,6 +2666,10 @@
     <w:lsdException w:name="List Table 5 Dark Accent 6" w:uiPriority="50"/>
     <w:lsdException w:name="List Table 6 Colorful Accent 6" w:uiPriority="51"/>
     <w:lsdException w:name="List Table 7 Colorful Accent 6" w:uiPriority="52"/>
+    <w:lsdException w:name="Mention" w:semiHidden="1" w:unhideWhenUsed="1"/>
+    <w:lsdException w:name="Smart Hyperlink" w:semiHidden="1" w:unhideWhenUsed="1"/>
+    <w:lsdException w:name="Hashtag" w:semiHidden="1" w:unhideWhenUsed="1"/>
+    <w:lsdException w:name="Unresolved Mention" w:semiHidden="1" w:unhideWhenUsed="1"/>
   </w:latentStyles>
   <w:style w:type="paragraph" w:default="1" w:styleId="Normal">
     <w:name w:val="Normal"/>
@@ -2860,7 +2982,7 @@
 </file>
 
 <file path=customXml/itemProps1.xml><?xml version="1.0" encoding="utf-8"?>
-<ds:datastoreItem xmlns:ds="http://schemas.openxmlformats.org/officeDocument/2006/customXml" ds:itemID="{FACEADD8-C067-4F99-83D5-9E167DF3F440}">
+<ds:datastoreItem xmlns:ds="http://schemas.openxmlformats.org/officeDocument/2006/customXml" ds:itemID="{2E16D1E9-DC2F-4A56-8B25-2C95F6F09315}">
   <ds:schemaRefs>
     <ds:schemaRef ds:uri="http://schemas.openxmlformats.org/officeDocument/2006/bibliography"/>
   </ds:schemaRefs>

</xml_diff>